<commit_message>
Added literature to the ticket folders
</commit_message>
<xml_diff>
--- a/05.13.01 (09.06.01)/билеты/Билет 2.docx
+++ b/05.13.01 (09.06.01)/билеты/Билет 2.docx
@@ -14,14 +14,6 @@
       </w:r>
     </w:p>
     <w:p>
-      <w:r>
-        <w:rPr>
-          <w:highlight w:val="red"/>
-        </w:rPr>
-        <w:t>Нужно обсудить!</w:t>
-      </w:r>
-    </w:p>
-    <w:p>
       <w:pPr>
         <w:ind w:firstLine="540"/>
         <w:jc w:val="both"/>
@@ -38,27 +30,7 @@
           <w:sz w:val="28"/>
           <w:szCs w:val="28"/>
         </w:rPr>
-        <w:t>Структурное сопоставление изображений с применением преобразования</w:t>
-      </w:r>
-      <w:proofErr w:type="gramStart"/>
-      <w:r>
-        <w:rPr>
-          <w:rFonts w:ascii="Times New Roman" w:hAnsi="Times New Roman" w:cs="Times New Roman"/>
-          <w:i/>
-          <w:sz w:val="28"/>
-          <w:szCs w:val="28"/>
-        </w:rPr>
-        <w:t xml:space="preserve"> Х</w:t>
-      </w:r>
-      <w:proofErr w:type="gramEnd"/>
-      <w:r>
-        <w:rPr>
-          <w:rFonts w:ascii="Times New Roman" w:hAnsi="Times New Roman" w:cs="Times New Roman"/>
-          <w:i/>
-          <w:sz w:val="28"/>
-          <w:szCs w:val="28"/>
-        </w:rPr>
-        <w:t>о</w:t>
+        <w:t>Структурное сопоставление изображений с применением преобразования Хо</w:t>
       </w:r>
     </w:p>
     <w:p>
@@ -106,10 +78,10 @@
             <v:path o:extrusionok="f" gradientshapeok="t" o:connecttype="rect"/>
             <o:lock v:ext="edit" aspectratio="t"/>
           </v:shapetype>
-          <v:shape id="_x0000_i1029" type="#_x0000_t75" style="width:50.25pt;height:24.75pt" o:ole="">
+          <v:shape id="_x0000_i1035" type="#_x0000_t75" style="width:50.25pt;height:24.75pt" o:ole="">
             <v:imagedata r:id="rId5" o:title=""/>
           </v:shape>
-          <o:OLEObject Type="Embed" ProgID="Equation.3" ShapeID="_x0000_i1029" DrawAspect="Content" ObjectID="_1497838911" r:id="rId6"/>
+          <o:OLEObject Type="Embed" ProgID="Equation.3" ShapeID="_x0000_i1035" DrawAspect="Content" ObjectID="_1498039093" r:id="rId6"/>
         </w:object>
       </w:r>
       <w:r>
@@ -128,10 +100,10 @@
           <w:szCs w:val="28"/>
         </w:rPr>
         <w:object w:dxaOrig="1040" w:dyaOrig="500">
-          <v:shape id="_x0000_i1030" type="#_x0000_t75" style="width:51.75pt;height:24.75pt" o:ole="">
+          <v:shape id="_x0000_i1036" type="#_x0000_t75" style="width:51.75pt;height:24.75pt" o:ole="">
             <v:imagedata r:id="rId7" o:title=""/>
           </v:shape>
-          <o:OLEObject Type="Embed" ProgID="Equation.3" ShapeID="_x0000_i1030" DrawAspect="Content" ObjectID="_1497838912" r:id="rId8"/>
+          <o:OLEObject Type="Embed" ProgID="Equation.3" ShapeID="_x0000_i1036" DrawAspect="Content" ObjectID="_1498039094" r:id="rId8"/>
         </w:object>
       </w:r>
       <w:r>
@@ -150,10 +122,10 @@
           <w:szCs w:val="28"/>
         </w:rPr>
         <w:object w:dxaOrig="1859" w:dyaOrig="420">
-          <v:shape id="_x0000_i1031" type="#_x0000_t75" style="width:93pt;height:21pt" o:ole="">
+          <v:shape id="_x0000_i1037" type="#_x0000_t75" style="width:93pt;height:21pt" o:ole="">
             <v:imagedata r:id="rId9" o:title=""/>
           </v:shape>
-          <o:OLEObject Type="Embed" ProgID="Equation.3" ShapeID="_x0000_i1031" DrawAspect="Content" ObjectID="_1497838913" r:id="rId10"/>
+          <o:OLEObject Type="Embed" ProgID="Equation.3" ShapeID="_x0000_i1037" DrawAspect="Content" ObjectID="_1498039095" r:id="rId10"/>
         </w:object>
       </w:r>
       <w:r>
@@ -181,43 +153,7 @@
           <w:sz w:val="28"/>
           <w:szCs w:val="28"/>
         </w:rPr>
-        <w:t xml:space="preserve">Заранее неизвестно, какие элементы первого </w:t>
-      </w:r>
-      <w:proofErr w:type="gramStart"/>
-      <w:r>
-        <w:rPr>
-          <w:rFonts w:ascii="Times New Roman" w:hAnsi="Times New Roman" w:cs="Times New Roman"/>
-          <w:sz w:val="28"/>
-          <w:szCs w:val="28"/>
-        </w:rPr>
-        <w:t>изображения</w:t>
-      </w:r>
-      <w:proofErr w:type="gramEnd"/>
-      <w:r>
-        <w:rPr>
-          <w:rFonts w:ascii="Times New Roman" w:hAnsi="Times New Roman" w:cs="Times New Roman"/>
-          <w:sz w:val="28"/>
-          <w:szCs w:val="28"/>
-        </w:rPr>
-        <w:t xml:space="preserve"> сопряжены с </w:t>
-      </w:r>
-      <w:proofErr w:type="gramStart"/>
-      <w:r>
-        <w:rPr>
-          <w:rFonts w:ascii="Times New Roman" w:hAnsi="Times New Roman" w:cs="Times New Roman"/>
-          <w:sz w:val="28"/>
-          <w:szCs w:val="28"/>
-        </w:rPr>
-        <w:t>какими</w:t>
-      </w:r>
-      <w:proofErr w:type="gramEnd"/>
-      <w:r>
-        <w:rPr>
-          <w:rFonts w:ascii="Times New Roman" w:hAnsi="Times New Roman" w:cs="Times New Roman"/>
-          <w:sz w:val="28"/>
-          <w:szCs w:val="28"/>
-        </w:rPr>
-        <w:t xml:space="preserve"> элементами второго изображения. Координаты пары сопряженных элементов </w:t>
+        <w:t xml:space="preserve">Заранее неизвестно, какие элементы первого изображения сопряжены с какими элементами второго изображения. Координаты пары сопряженных элементов </w:t>
       </w:r>
       <w:r>
         <w:rPr>
@@ -227,10 +163,10 @@
           <w:szCs w:val="28"/>
         </w:rPr>
         <w:object w:dxaOrig="1100" w:dyaOrig="420">
-          <v:shape id="_x0000_i1032" type="#_x0000_t75" style="width:54.75pt;height:21pt" o:ole="">
+          <v:shape id="_x0000_i1038" type="#_x0000_t75" style="width:54.75pt;height:21pt" o:ole="">
             <v:imagedata r:id="rId11" o:title=""/>
           </v:shape>
-          <o:OLEObject Type="Embed" ProgID="Equation.3" ShapeID="_x0000_i1032" DrawAspect="Content" ObjectID="_1497838914" r:id="rId12"/>
+          <o:OLEObject Type="Embed" ProgID="Equation.3" ShapeID="_x0000_i1038" DrawAspect="Content" ObjectID="_1498039096" r:id="rId12"/>
         </w:object>
       </w:r>
       <w:r>
@@ -249,10 +185,10 @@
           <w:szCs w:val="28"/>
         </w:rPr>
         <w:object w:dxaOrig="1279" w:dyaOrig="420">
-          <v:shape id="_x0000_i1033" type="#_x0000_t75" style="width:63.75pt;height:21pt" o:ole="">
+          <v:shape id="_x0000_i1039" type="#_x0000_t75" style="width:63.75pt;height:21pt" o:ole="">
             <v:imagedata r:id="rId13" o:title=""/>
           </v:shape>
-          <o:OLEObject Type="Embed" ProgID="Equation.3" ShapeID="_x0000_i1033" DrawAspect="Content" ObjectID="_1497838915" r:id="rId14"/>
+          <o:OLEObject Type="Embed" ProgID="Equation.3" ShapeID="_x0000_i1039" DrawAspect="Content" ObjectID="_1498039097" r:id="rId14"/>
         </w:object>
       </w:r>
       <w:r>
@@ -271,10 +207,10 @@
           <w:szCs w:val="28"/>
         </w:rPr>
         <w:object w:dxaOrig="2820" w:dyaOrig="420">
-          <v:shape id="_x0000_i1034" type="#_x0000_t75" style="width:141pt;height:21pt" o:ole="">
+          <v:shape id="_x0000_i1040" type="#_x0000_t75" style="width:141pt;height:21pt" o:ole="">
             <v:imagedata r:id="rId15" o:title=""/>
           </v:shape>
-          <o:OLEObject Type="Embed" ProgID="Equation.3" ShapeID="_x0000_i1034" DrawAspect="Content" ObjectID="_1497838916" r:id="rId16"/>
+          <o:OLEObject Type="Embed" ProgID="Equation.3" ShapeID="_x0000_i1040" DrawAspect="Content" ObjectID="_1498039098" r:id="rId16"/>
         </w:object>
       </w:r>
       <w:r>
@@ -293,10 +229,10 @@
           <w:szCs w:val="28"/>
         </w:rPr>
         <w:object w:dxaOrig="2839" w:dyaOrig="420">
-          <v:shape id="_x0000_i1035" type="#_x0000_t75" style="width:141.75pt;height:21pt" o:ole="">
+          <v:shape id="_x0000_i1041" type="#_x0000_t75" style="width:141.75pt;height:21pt" o:ole="">
             <v:imagedata r:id="rId17" o:title=""/>
           </v:shape>
-          <o:OLEObject Type="Embed" ProgID="Equation.3" ShapeID="_x0000_i1035" DrawAspect="Content" ObjectID="_1497838917" r:id="rId18"/>
+          <o:OLEObject Type="Embed" ProgID="Equation.3" ShapeID="_x0000_i1041" DrawAspect="Content" ObjectID="_1498039099" r:id="rId18"/>
         </w:object>
       </w:r>
       <w:r>
@@ -369,10 +305,10 @@
           <w:szCs w:val="28"/>
         </w:rPr>
         <w:object w:dxaOrig="2579" w:dyaOrig="420">
-          <v:shape id="_x0000_i1036" type="#_x0000_t75" style="width:129pt;height:21pt" o:ole="">
+          <v:shape id="_x0000_i1042" type="#_x0000_t75" style="width:129pt;height:21pt" o:ole="">
             <v:imagedata r:id="rId19" o:title=""/>
           </v:shape>
-          <o:OLEObject Type="Embed" ProgID="Equation.3" ShapeID="_x0000_i1036" DrawAspect="Content" ObjectID="_1497838918" r:id="rId20"/>
+          <o:OLEObject Type="Embed" ProgID="Equation.3" ShapeID="_x0000_i1042" DrawAspect="Content" ObjectID="_1498039100" r:id="rId20"/>
         </w:object>
       </w:r>
       <w:r>
@@ -400,25 +336,7 @@
           <w:sz w:val="28"/>
           <w:szCs w:val="28"/>
         </w:rPr>
-        <w:t>При структурном сопоставлении такой перебор более приемлем, чем при построении структурных элементов, поскольку число структурных элементов значительно меньше числа контурных точек, и этот способ сопоставления мы также рассмотрим. Однако здесь может быть применено и преобразование</w:t>
-      </w:r>
-      <w:proofErr w:type="gramStart"/>
-      <w:r>
-        <w:rPr>
-          <w:rFonts w:ascii="Times New Roman" w:hAnsi="Times New Roman" w:cs="Times New Roman"/>
-          <w:sz w:val="28"/>
-          <w:szCs w:val="28"/>
-        </w:rPr>
-        <w:t xml:space="preserve"> Х</w:t>
-      </w:r>
-      <w:proofErr w:type="gramEnd"/>
-      <w:r>
-        <w:rPr>
-          <w:rFonts w:ascii="Times New Roman" w:hAnsi="Times New Roman" w:cs="Times New Roman"/>
-          <w:sz w:val="28"/>
-          <w:szCs w:val="28"/>
-        </w:rPr>
-        <w:t xml:space="preserve">о. Действительно, каждая пара </w:t>
+        <w:t xml:space="preserve">При структурном сопоставлении такой перебор более приемлем, чем при построении структурных элементов, поскольку число структурных элементов значительно меньше числа контурных точек, и этот способ сопоставления мы также рассмотрим. Однако здесь может быть применено и преобразование Хо. Действительно, каждая пара </w:t>
       </w:r>
       <w:r>
         <w:rPr>
@@ -428,10 +346,10 @@
           <w:szCs w:val="28"/>
         </w:rPr>
         <w:object w:dxaOrig="2579" w:dyaOrig="420">
-          <v:shape id="_x0000_i1037" type="#_x0000_t75" style="width:129pt;height:21pt" o:ole="">
+          <v:shape id="_x0000_i1043" type="#_x0000_t75" style="width:129pt;height:21pt" o:ole="">
             <v:imagedata r:id="rId19" o:title=""/>
           </v:shape>
-          <o:OLEObject Type="Embed" ProgID="Equation.3" ShapeID="_x0000_i1037" DrawAspect="Content" ObjectID="_1497838919" r:id="rId21"/>
+          <o:OLEObject Type="Embed" ProgID="Equation.3" ShapeID="_x0000_i1043" DrawAspect="Content" ObjectID="_1498039101" r:id="rId21"/>
         </w:object>
       </w:r>
       <w:r>
@@ -468,10 +386,10 @@
           <w:szCs w:val="28"/>
         </w:rPr>
         <w:object w:dxaOrig="620" w:dyaOrig="360">
-          <v:shape id="_x0000_i1038" type="#_x0000_t75" style="width:30.75pt;height:18pt" o:ole="">
+          <v:shape id="_x0000_i1044" type="#_x0000_t75" style="width:30.75pt;height:18pt" o:ole="">
             <v:imagedata r:id="rId22" o:title=""/>
           </v:shape>
-          <o:OLEObject Type="Embed" ProgID="Equation.3" ShapeID="_x0000_i1038" DrawAspect="Content" ObjectID="_1497838920" r:id="rId23"/>
+          <o:OLEObject Type="Embed" ProgID="Equation.3" ShapeID="_x0000_i1044" DrawAspect="Content" ObjectID="_1498039102" r:id="rId23"/>
         </w:object>
       </w:r>
       <w:r>
@@ -490,10 +408,10 @@
           <w:szCs w:val="28"/>
         </w:rPr>
         <w:object w:dxaOrig="380" w:dyaOrig="380">
-          <v:shape id="_x0000_i1039" type="#_x0000_t75" style="width:18.75pt;height:18.75pt" o:ole="">
+          <v:shape id="_x0000_i1045" type="#_x0000_t75" style="width:18.75pt;height:18.75pt" o:ole="">
             <v:imagedata r:id="rId24" o:title=""/>
           </v:shape>
-          <o:OLEObject Type="Embed" ProgID="Equation.3" ShapeID="_x0000_i1039" DrawAspect="Content" ObjectID="_1497838921" r:id="rId25"/>
+          <o:OLEObject Type="Embed" ProgID="Equation.3" ShapeID="_x0000_i1045" DrawAspect="Content" ObjectID="_1498039103" r:id="rId25"/>
         </w:object>
       </w:r>
       <w:r>
@@ -521,25 +439,25 @@
           <w:sz w:val="28"/>
           <w:szCs w:val="28"/>
         </w:rPr>
-        <w:t>К сожалению, как и при построении структурных элементов, в случае сопоставления изображений применение преобразования</w:t>
-      </w:r>
-      <w:proofErr w:type="gramStart"/>
-      <w:r>
-        <w:rPr>
-          <w:rFonts w:ascii="Times New Roman" w:hAnsi="Times New Roman" w:cs="Times New Roman"/>
-          <w:sz w:val="28"/>
-          <w:szCs w:val="28"/>
-        </w:rPr>
-        <w:t xml:space="preserve"> Х</w:t>
-      </w:r>
-      <w:proofErr w:type="gramEnd"/>
-      <w:r>
-        <w:rPr>
-          <w:rFonts w:ascii="Times New Roman" w:hAnsi="Times New Roman" w:cs="Times New Roman"/>
-          <w:sz w:val="28"/>
-          <w:szCs w:val="28"/>
-        </w:rPr>
-        <w:t xml:space="preserve">о наталкивается на </w:t>
+        <w:t xml:space="preserve">К сожалению, как и при построении структурных элементов, в случае сопоставления изображений применение преобразования Хо наталкивается на определенные трудности при больших значениях </w:t>
+      </w:r>
+      <w:r>
+        <w:rPr>
+          <w:rFonts w:ascii="Times New Roman" w:hAnsi="Times New Roman" w:cs="Times New Roman"/>
+          <w:i/>
+          <w:sz w:val="28"/>
+          <w:szCs w:val="28"/>
+          <w:lang w:val="en-US"/>
+        </w:rPr>
+        <w:t>M</w:t>
+      </w:r>
+      <w:r>
+        <w:rPr>
+          <w:rFonts w:ascii="Times New Roman" w:hAnsi="Times New Roman" w:cs="Times New Roman"/>
+          <w:sz w:val="28"/>
+          <w:szCs w:val="28"/>
+        </w:rPr>
+        <w:t xml:space="preserve"> (больше трех или четырех). Тем не менее, для таких пространственных преобразований, как преобразования сдвига </w:t>
       </w:r>
       <w:r>
         <w:rPr>
@@ -548,43 +466,7 @@
           <w:szCs w:val="28"/>
         </w:rPr>
         <w:lastRenderedPageBreak/>
-        <w:t xml:space="preserve">определенные трудности при больших значениях </w:t>
-      </w:r>
-      <w:r>
-        <w:rPr>
-          <w:rFonts w:ascii="Times New Roman" w:hAnsi="Times New Roman" w:cs="Times New Roman"/>
-          <w:i/>
-          <w:sz w:val="28"/>
-          <w:szCs w:val="28"/>
-          <w:lang w:val="en-US"/>
-        </w:rPr>
-        <w:t>M</w:t>
-      </w:r>
-      <w:r>
-        <w:rPr>
-          <w:rFonts w:ascii="Times New Roman" w:hAnsi="Times New Roman" w:cs="Times New Roman"/>
-          <w:sz w:val="28"/>
-          <w:szCs w:val="28"/>
-        </w:rPr>
-        <w:t xml:space="preserve"> (больше трех или четырех). Тем не менее, для таких пространственных преобразований, как преобразования сдвига или движения, преобразование</w:t>
-      </w:r>
-      <w:proofErr w:type="gramStart"/>
-      <w:r>
-        <w:rPr>
-          <w:rFonts w:ascii="Times New Roman" w:hAnsi="Times New Roman" w:cs="Times New Roman"/>
-          <w:sz w:val="28"/>
-          <w:szCs w:val="28"/>
-        </w:rPr>
-        <w:t xml:space="preserve"> Х</w:t>
-      </w:r>
-      <w:proofErr w:type="gramEnd"/>
-      <w:r>
-        <w:rPr>
-          <w:rFonts w:ascii="Times New Roman" w:hAnsi="Times New Roman" w:cs="Times New Roman"/>
-          <w:sz w:val="28"/>
-          <w:szCs w:val="28"/>
-        </w:rPr>
-        <w:t>о вполне может быть применено для решения задачи сопоставления.</w:t>
+        <w:t>или движения, преобразование Хо вполне может быть применено для решения задачи сопоставления.</w:t>
       </w:r>
     </w:p>
     <w:p>
@@ -603,25 +485,7 @@
           <w:sz w:val="28"/>
           <w:szCs w:val="28"/>
         </w:rPr>
-        <w:t>Так, например, на рис. 2.32 представлен пример преобразования</w:t>
-      </w:r>
-      <w:proofErr w:type="gramStart"/>
-      <w:r>
-        <w:rPr>
-          <w:rFonts w:ascii="Times New Roman" w:hAnsi="Times New Roman" w:cs="Times New Roman"/>
-          <w:sz w:val="28"/>
-          <w:szCs w:val="28"/>
-        </w:rPr>
-        <w:t xml:space="preserve"> Х</w:t>
-      </w:r>
-      <w:proofErr w:type="gramEnd"/>
-      <w:r>
-        <w:rPr>
-          <w:rFonts w:ascii="Times New Roman" w:hAnsi="Times New Roman" w:cs="Times New Roman"/>
-          <w:sz w:val="28"/>
-          <w:szCs w:val="28"/>
-        </w:rPr>
-        <w:t xml:space="preserve">о, выполненного по совокупности  центров структурных элементов (или точек интереса). Изображения связаны только преобразованием сдвига, поэтому пространство параметров двумерно, и не представляет трудности заполнить массив </w:t>
+        <w:t xml:space="preserve">Так, например, на рис. 2.32 представлен пример преобразования Хо, выполненного по совокупности  центров структурных элементов (или точек интереса). Изображения связаны только преобразованием сдвига, поэтому пространство параметров двумерно, и не представляет трудности заполнить массив </w:t>
       </w:r>
       <w:r>
         <w:rPr>
@@ -631,10 +495,10 @@
           <w:szCs w:val="28"/>
         </w:rPr>
         <w:object w:dxaOrig="620" w:dyaOrig="360">
-          <v:shape id="_x0000_i1040" type="#_x0000_t75" style="width:30.75pt;height:18pt" o:ole="">
+          <v:shape id="_x0000_i1046" type="#_x0000_t75" style="width:30.75pt;height:18pt" o:ole="">
             <v:imagedata r:id="rId22" o:title=""/>
           </v:shape>
-          <o:OLEObject Type="Embed" ProgID="Equation.3" ShapeID="_x0000_i1040" DrawAspect="Content" ObjectID="_1497838922" r:id="rId26"/>
+          <o:OLEObject Type="Embed" ProgID="Equation.3" ShapeID="_x0000_i1046" DrawAspect="Content" ObjectID="_1498039104" r:id="rId26"/>
         </w:object>
       </w:r>
       <w:r>
@@ -696,25 +560,7 @@
                         <w:sz w:val="24"/>
                         <w:szCs w:val="24"/>
                       </w:rPr>
-                      <w:t>Рис. 2.32. а) Два изображения, снятые камерой, помещенной на нестабилизированную платформу, и различающиеся сдвигом; б) изображения с нанесенными на них точками интереса; в) результат преобразования</w:t>
-                    </w:r>
-                    <w:proofErr w:type="gramStart"/>
-                    <w:r>
-                      <w:rPr>
-                        <w:rFonts w:ascii="Arial" w:hAnsi="Arial" w:cs="Arial"/>
-                        <w:sz w:val="24"/>
-                        <w:szCs w:val="24"/>
-                      </w:rPr>
-                      <w:t xml:space="preserve"> Х</w:t>
-                    </w:r>
-                    <w:proofErr w:type="gramEnd"/>
-                    <w:r>
-                      <w:rPr>
-                        <w:rFonts w:ascii="Arial" w:hAnsi="Arial" w:cs="Arial"/>
-                        <w:sz w:val="24"/>
-                        <w:szCs w:val="24"/>
-                      </w:rPr>
-                      <w:t>о для точек интереса; максимум соответствует истинному вектору смещения (0, 20)</w:t>
+                      <w:t>Рис. 2.32. а) Два изображения, снятые камерой, помещенной на нестабилизированную платформу, и различающиеся сдвигом; б) изображения с нанесенными на них точками интереса; в) результат преобразования Хо для точек интереса; максимум соответствует истинному вектору смещения (0, 20)</w:t>
                     </w:r>
                   </w:p>
                 </w:txbxContent>
@@ -820,25 +666,8 @@
           <w:sz w:val="28"/>
           <w:szCs w:val="28"/>
         </w:rPr>
-        <w:t>При использовании преобразования</w:t>
-      </w:r>
-      <w:proofErr w:type="gramStart"/>
-      <w:r>
-        <w:rPr>
-          <w:rFonts w:ascii="Times New Roman" w:hAnsi="Times New Roman" w:cs="Times New Roman"/>
-          <w:sz w:val="28"/>
-          <w:szCs w:val="28"/>
-        </w:rPr>
-        <w:t xml:space="preserve"> Х</w:t>
-      </w:r>
-      <w:proofErr w:type="gramEnd"/>
-      <w:r>
-        <w:rPr>
-          <w:rFonts w:ascii="Times New Roman" w:hAnsi="Times New Roman" w:cs="Times New Roman"/>
-          <w:sz w:val="28"/>
-          <w:szCs w:val="28"/>
-        </w:rPr>
-        <w:t xml:space="preserve">о следует иметь в виду возможные погрешности в определении координат структурных элементов. Это приводит к тому, что сопряженные точки задают поверхности в пространстве параметров, которые не пересекаются в точке </w:t>
+        <w:lastRenderedPageBreak/>
+        <w:t xml:space="preserve">При использовании преобразования Хо следует иметь в виду возможные погрешности в определении координат структурных элементов. Это приводит к тому, что сопряженные точки задают поверхности в пространстве параметров, которые не пересекаются в точке </w:t>
       </w:r>
       <w:r>
         <w:rPr>
@@ -848,10 +677,10 @@
           <w:szCs w:val="28"/>
         </w:rPr>
         <w:object w:dxaOrig="380" w:dyaOrig="380">
-          <v:shape id="_x0000_i1041" type="#_x0000_t75" style="width:18.75pt;height:18.75pt" o:ole="">
+          <v:shape id="_x0000_i1047" type="#_x0000_t75" style="width:18.75pt;height:18.75pt" o:ole="">
             <v:imagedata r:id="rId24" o:title=""/>
           </v:shape>
-          <o:OLEObject Type="Embed" ProgID="Equation.3" ShapeID="_x0000_i1041" DrawAspect="Content" ObjectID="_1497838923" r:id="rId32"/>
+          <o:OLEObject Type="Embed" ProgID="Equation.3" ShapeID="_x0000_i1047" DrawAspect="Content" ObjectID="_1498039105" r:id="rId32"/>
         </w:object>
       </w:r>
       <w:r>
@@ -870,46 +699,19 @@
           <w:szCs w:val="28"/>
         </w:rPr>
         <w:object w:dxaOrig="620" w:dyaOrig="360">
-          <v:shape id="_x0000_i1042" type="#_x0000_t75" style="width:30.75pt;height:18pt" o:ole="">
+          <v:shape id="_x0000_i1048" type="#_x0000_t75" style="width:30.75pt;height:18pt" o:ole="">
             <v:imagedata r:id="rId22" o:title=""/>
           </v:shape>
-          <o:OLEObject Type="Embed" ProgID="Equation.3" ShapeID="_x0000_i1042" DrawAspect="Content" ObjectID="_1497838924" r:id="rId33"/>
-        </w:object>
-      </w:r>
-      <w:r>
-        <w:rPr>
-          <w:rFonts w:ascii="Times New Roman" w:hAnsi="Times New Roman" w:cs="Times New Roman"/>
-          <w:sz w:val="28"/>
-          <w:szCs w:val="28"/>
-        </w:rPr>
-        <w:t xml:space="preserve"> малы, и максимум не может быть локализован (этот эффект будет присутствовать и при построении структурных элементов с помощью преобразования</w:t>
-      </w:r>
-      <w:proofErr w:type="gramStart"/>
-      <w:r>
-        <w:rPr>
-          <w:rFonts w:ascii="Times New Roman" w:hAnsi="Times New Roman" w:cs="Times New Roman"/>
-          <w:sz w:val="28"/>
-          <w:szCs w:val="28"/>
-        </w:rPr>
-        <w:t xml:space="preserve"> Х</w:t>
-      </w:r>
-      <w:proofErr w:type="gramEnd"/>
-      <w:r>
-        <w:rPr>
-          <w:rFonts w:ascii="Times New Roman" w:hAnsi="Times New Roman" w:cs="Times New Roman"/>
-          <w:sz w:val="28"/>
-          <w:szCs w:val="28"/>
-        </w:rPr>
-        <w:t xml:space="preserve">о). В связи с этим необходимо либо </w:t>
-      </w:r>
-      <w:r>
-        <w:rPr>
-          <w:rFonts w:ascii="Times New Roman" w:hAnsi="Times New Roman" w:cs="Times New Roman"/>
-          <w:sz w:val="28"/>
-          <w:szCs w:val="28"/>
-        </w:rPr>
-        <w:lastRenderedPageBreak/>
-        <w:t>использовать ячейки большего размера (что может, однако, привести к тому, что в одну ячейку попадет несколько локальных максимумов), либо осуществлять «голосование» не только за ячейки, через которые проходит соответствующая поверхность, но и за соседние с ними ячейки (возможно, с меньшим весом).</w:t>
+          <o:OLEObject Type="Embed" ProgID="Equation.3" ShapeID="_x0000_i1048" DrawAspect="Content" ObjectID="_1498039106" r:id="rId33"/>
+        </w:object>
+      </w:r>
+      <w:r>
+        <w:rPr>
+          <w:rFonts w:ascii="Times New Roman" w:hAnsi="Times New Roman" w:cs="Times New Roman"/>
+          <w:sz w:val="28"/>
+          <w:szCs w:val="28"/>
+        </w:rPr>
+        <w:t xml:space="preserve"> малы, и максимум не может быть локализован (этот эффект будет присутствовать и при построении структурных элементов с помощью преобразования Хо). В связи с этим необходимо либо использовать ячейки большего размера (что может, однако, привести к тому, что в одну ячейку попадет несколько локальных максимумов), либо осуществлять «голосование» не только за ячейки, через которые проходит соответствующая поверхность, но и за соседние с ними ячейки (возможно, с меньшим весом).</w:t>
       </w:r>
     </w:p>
     <w:p>
@@ -966,37 +768,19 @@
           <w:szCs w:val="28"/>
         </w:rPr>
         <w:object w:dxaOrig="680" w:dyaOrig="380">
-          <v:shape id="_x0000_i1043" type="#_x0000_t75" style="width:33.75pt;height:18.75pt" o:ole="">
+          <v:shape id="_x0000_i1049" type="#_x0000_t75" style="width:33.75pt;height:18.75pt" o:ole="">
             <v:imagedata r:id="rId34" o:title=""/>
           </v:shape>
-          <o:OLEObject Type="Embed" ProgID="Equation.3" ShapeID="_x0000_i1043" DrawAspect="Content" ObjectID="_1497838925" r:id="rId35"/>
-        </w:object>
-      </w:r>
-      <w:r>
-        <w:rPr>
-          <w:rFonts w:ascii="Times New Roman" w:hAnsi="Times New Roman" w:cs="Times New Roman"/>
-          <w:sz w:val="28"/>
-          <w:szCs w:val="28"/>
-        </w:rPr>
-        <w:t xml:space="preserve"> различных сопоставлений, следовательно, если не учитывать никаких ограничений, </w:t>
-      </w:r>
-      <w:proofErr w:type="gramStart"/>
-      <w:r>
-        <w:rPr>
-          <w:rFonts w:ascii="Times New Roman" w:hAnsi="Times New Roman" w:cs="Times New Roman"/>
-          <w:sz w:val="28"/>
-          <w:szCs w:val="28"/>
-        </w:rPr>
-        <w:t>возможно</w:t>
-      </w:r>
-      <w:proofErr w:type="gramEnd"/>
-      <w:r>
-        <w:rPr>
-          <w:rFonts w:ascii="Times New Roman" w:hAnsi="Times New Roman" w:cs="Times New Roman"/>
-          <w:sz w:val="28"/>
-          <w:szCs w:val="28"/>
-        </w:rPr>
-        <w:t xml:space="preserve"> </w:t>
+          <o:OLEObject Type="Embed" ProgID="Equation.3" ShapeID="_x0000_i1049" DrawAspect="Content" ObjectID="_1498039107" r:id="rId35"/>
+        </w:object>
+      </w:r>
+      <w:r>
+        <w:rPr>
+          <w:rFonts w:ascii="Times New Roman" w:hAnsi="Times New Roman" w:cs="Times New Roman"/>
+          <w:sz w:val="28"/>
+          <w:szCs w:val="28"/>
+        </w:rPr>
+        <w:t xml:space="preserve"> различных сопоставлений, следовательно, если не учитывать никаких ограничений, возможно </w:t>
       </w:r>
       <w:r>
         <w:rPr>
@@ -1006,10 +790,10 @@
           <w:szCs w:val="28"/>
         </w:rPr>
         <w:object w:dxaOrig="980" w:dyaOrig="380">
-          <v:shape id="_x0000_i1044" type="#_x0000_t75" style="width:48.75pt;height:18.75pt" o:ole="">
+          <v:shape id="_x0000_i1050" type="#_x0000_t75" style="width:48.75pt;height:18.75pt" o:ole="">
             <v:imagedata r:id="rId36" o:title=""/>
           </v:shape>
-          <o:OLEObject Type="Embed" ProgID="Equation.3" ShapeID="_x0000_i1044" DrawAspect="Content" ObjectID="_1497838926" r:id="rId37"/>
+          <o:OLEObject Type="Embed" ProgID="Equation.3" ShapeID="_x0000_i1050" DrawAspect="Content" ObjectID="_1498039108" r:id="rId37"/>
         </w:object>
       </w:r>
       <w:r>
@@ -1047,37 +831,19 @@
           <w:szCs w:val="28"/>
         </w:rPr>
         <w:object w:dxaOrig="400" w:dyaOrig="380">
-          <v:shape id="_x0000_i1045" type="#_x0000_t75" style="width:20.25pt;height:18.75pt" o:ole="">
+          <v:shape id="_x0000_i1051" type="#_x0000_t75" style="width:20.25pt;height:18.75pt" o:ole="">
             <v:imagedata r:id="rId38" o:title=""/>
           </v:shape>
-          <o:OLEObject Type="Embed" ProgID="Equation.3" ShapeID="_x0000_i1045" DrawAspect="Content" ObjectID="_1497838927" r:id="rId39"/>
-        </w:object>
-      </w:r>
-      <w:r>
-        <w:rPr>
-          <w:rFonts w:ascii="Times New Roman" w:hAnsi="Times New Roman" w:cs="Times New Roman"/>
-          <w:sz w:val="28"/>
-          <w:szCs w:val="28"/>
-        </w:rPr>
-        <w:t xml:space="preserve"> ветвей, выходящих из корня дерева, в котором никакие соответствия не определены, и ведущих </w:t>
-      </w:r>
-      <w:proofErr w:type="gramStart"/>
-      <w:r>
-        <w:rPr>
-          <w:rFonts w:ascii="Times New Roman" w:hAnsi="Times New Roman" w:cs="Times New Roman"/>
-          <w:sz w:val="28"/>
-          <w:szCs w:val="28"/>
-        </w:rPr>
-        <w:t>в</w:t>
-      </w:r>
-      <w:proofErr w:type="gramEnd"/>
-      <w:r>
-        <w:rPr>
-          <w:rFonts w:ascii="Times New Roman" w:hAnsi="Times New Roman" w:cs="Times New Roman"/>
-          <w:sz w:val="28"/>
-          <w:szCs w:val="28"/>
-        </w:rPr>
-        <w:t xml:space="preserve"> </w:t>
+          <o:OLEObject Type="Embed" ProgID="Equation.3" ShapeID="_x0000_i1051" DrawAspect="Content" ObjectID="_1498039109" r:id="rId39"/>
+        </w:object>
+      </w:r>
+      <w:r>
+        <w:rPr>
+          <w:rFonts w:ascii="Times New Roman" w:hAnsi="Times New Roman" w:cs="Times New Roman"/>
+          <w:sz w:val="28"/>
+          <w:szCs w:val="28"/>
+        </w:rPr>
+        <w:t xml:space="preserve"> ветвей, выходящих из корня дерева, в котором никакие соответствия не определены, и ведущих в </w:t>
       </w:r>
       <w:r>
         <w:rPr>
@@ -1087,10 +853,10 @@
           <w:szCs w:val="28"/>
         </w:rPr>
         <w:object w:dxaOrig="400" w:dyaOrig="380">
-          <v:shape id="_x0000_i1046" type="#_x0000_t75" style="width:20.25pt;height:18.75pt" o:ole="">
+          <v:shape id="_x0000_i1052" type="#_x0000_t75" style="width:20.25pt;height:18.75pt" o:ole="">
             <v:imagedata r:id="rId38" o:title=""/>
           </v:shape>
-          <o:OLEObject Type="Embed" ProgID="Equation.3" ShapeID="_x0000_i1046" DrawAspect="Content" ObjectID="_1497838928" r:id="rId40"/>
+          <o:OLEObject Type="Embed" ProgID="Equation.3" ShapeID="_x0000_i1052" DrawAspect="Content" ObjectID="_1498039110" r:id="rId40"/>
         </w:object>
       </w:r>
       <w:r>
@@ -1128,10 +894,10 @@
           <w:szCs w:val="28"/>
         </w:rPr>
         <w:object w:dxaOrig="780" w:dyaOrig="380">
-          <v:shape id="_x0000_i1047" type="#_x0000_t75" style="width:39pt;height:18.75pt" o:ole="">
+          <v:shape id="_x0000_i1053" type="#_x0000_t75" style="width:39pt;height:18.75pt" o:ole="">
             <v:imagedata r:id="rId41" o:title=""/>
           </v:shape>
-          <o:OLEObject Type="Embed" ProgID="Equation.3" ShapeID="_x0000_i1047" DrawAspect="Content" ObjectID="_1497838929" r:id="rId42"/>
+          <o:OLEObject Type="Embed" ProgID="Equation.3" ShapeID="_x0000_i1053" DrawAspect="Content" ObjectID="_1498039111" r:id="rId42"/>
         </w:object>
       </w:r>
       <w:r>
@@ -1150,37 +916,28 @@
           <w:szCs w:val="28"/>
         </w:rPr>
         <w:object w:dxaOrig="1300" w:dyaOrig="380">
-          <v:shape id="_x0000_i1048" type="#_x0000_t75" style="width:65.25pt;height:18.75pt" o:ole="">
+          <v:shape id="_x0000_i1054" type="#_x0000_t75" style="width:65.25pt;height:18.75pt" o:ole="">
             <v:imagedata r:id="rId43" o:title=""/>
           </v:shape>
-          <o:OLEObject Type="Embed" ProgID="Equation.3" ShapeID="_x0000_i1048" DrawAspect="Content" ObjectID="_1497838930" r:id="rId44"/>
-        </w:object>
-      </w:r>
-      <w:r>
-        <w:rPr>
-          <w:rFonts w:ascii="Times New Roman" w:hAnsi="Times New Roman" w:cs="Times New Roman"/>
-          <w:sz w:val="28"/>
-          <w:szCs w:val="28"/>
-        </w:rPr>
-        <w:t xml:space="preserve"> узлов второго уровня). И так далее, пока не </w:t>
-      </w:r>
-      <w:proofErr w:type="gramStart"/>
-      <w:r>
-        <w:rPr>
-          <w:rFonts w:ascii="Times New Roman" w:hAnsi="Times New Roman" w:cs="Times New Roman"/>
-          <w:sz w:val="28"/>
-          <w:szCs w:val="28"/>
-        </w:rPr>
-        <w:t>будет</w:t>
-      </w:r>
-      <w:proofErr w:type="gramEnd"/>
-      <w:r>
-        <w:rPr>
-          <w:rFonts w:ascii="Times New Roman" w:hAnsi="Times New Roman" w:cs="Times New Roman"/>
-          <w:sz w:val="28"/>
-          <w:szCs w:val="28"/>
-        </w:rPr>
-        <w:t xml:space="preserve"> достигнут один из листьев дерева, в котором все соответствия установлены. В действительности, необходимо для каждого узла добавить еще одну выходящую ветвь, которая определяет отсутствие соответствия текущего элемента первого изображения какому-либо элементу второго изображения. На рис. 2.34 представлен фрагмент дерева варианта соответствий структурных элементов, приведенных на рис. 2.33.</w:t>
+          <o:OLEObject Type="Embed" ProgID="Equation.3" ShapeID="_x0000_i1054" DrawAspect="Content" ObjectID="_1498039112" r:id="rId44"/>
+        </w:object>
+      </w:r>
+      <w:r>
+        <w:rPr>
+          <w:rFonts w:ascii="Times New Roman" w:hAnsi="Times New Roman" w:cs="Times New Roman"/>
+          <w:sz w:val="28"/>
+          <w:szCs w:val="28"/>
+        </w:rPr>
+        <w:t xml:space="preserve"> узлов второго уровня). И так далее, пока не будет достигнут один из листьев дерева, в котором все соответствия установлены. В действительности, необходимо для каждого узла добавить еще одну выходящую ветвь, которая </w:t>
+      </w:r>
+      <w:r>
+        <w:rPr>
+          <w:rFonts w:ascii="Times New Roman" w:hAnsi="Times New Roman" w:cs="Times New Roman"/>
+          <w:sz w:val="28"/>
+          <w:szCs w:val="28"/>
+        </w:rPr>
+        <w:lastRenderedPageBreak/>
+        <w:t>определяет отсутствие соответствия текущего элемента первого изображения какому-либо элементу второго изображения. На рис. 2.34 представлен фрагмент дерева варианта соответствий структурных элементов, приведенных на рис. 2.33.</w:t>
       </w:r>
     </w:p>
     <w:p>
@@ -1618,10 +1375,10 @@
           <w:szCs w:val="28"/>
         </w:rPr>
         <w:object w:dxaOrig="3100" w:dyaOrig="480">
-          <v:shape id="_x0000_i1049" type="#_x0000_t75" style="width:155.25pt;height:24pt" o:ole="">
+          <v:shape id="_x0000_i1055" type="#_x0000_t75" style="width:155.25pt;height:24pt" o:ole="">
             <v:imagedata r:id="rId49" o:title=""/>
           </v:shape>
-          <o:OLEObject Type="Embed" ProgID="Equation.3" ShapeID="_x0000_i1049" DrawAspect="Content" ObjectID="_1497838931" r:id="rId50"/>
+          <o:OLEObject Type="Embed" ProgID="Equation.3" ShapeID="_x0000_i1055" DrawAspect="Content" ObjectID="_1498039113" r:id="rId50"/>
         </w:object>
       </w:r>
       <w:r>
@@ -1653,10 +1410,10 @@
           <w:szCs w:val="28"/>
         </w:rPr>
         <w:object w:dxaOrig="7340" w:dyaOrig="820">
-          <v:shape id="_x0000_i1050" type="#_x0000_t75" style="width:366.75pt;height:41.25pt" o:ole="">
+          <v:shape id="_x0000_i1056" type="#_x0000_t75" style="width:366.75pt;height:41.25pt" o:ole="">
             <v:imagedata r:id="rId51" o:title=""/>
           </v:shape>
-          <o:OLEObject Type="Embed" ProgID="Equation.3" ShapeID="_x0000_i1050" DrawAspect="Content" ObjectID="_1497838932" r:id="rId52"/>
+          <o:OLEObject Type="Embed" ProgID="Equation.3" ShapeID="_x0000_i1056" DrawAspect="Content" ObjectID="_1498039114" r:id="rId52"/>
         </w:object>
       </w:r>
       <w:r>
@@ -2809,10 +2566,10 @@
           <w:szCs w:val="28"/>
         </w:rPr>
         <w:object w:dxaOrig="700" w:dyaOrig="360">
-          <v:shape id="_x0000_i1051" type="#_x0000_t75" style="width:35.25pt;height:18pt" o:ole="">
+          <v:shape id="_x0000_i1057" type="#_x0000_t75" style="width:35.25pt;height:18pt" o:ole="">
             <v:imagedata r:id="rId53" o:title=""/>
           </v:shape>
-          <o:OLEObject Type="Embed" ProgID="Equation.3" ShapeID="_x0000_i1051" DrawAspect="Content" ObjectID="_1497838933" r:id="rId54"/>
+          <o:OLEObject Type="Embed" ProgID="Equation.3" ShapeID="_x0000_i1057" DrawAspect="Content" ObjectID="_1498039115" r:id="rId54"/>
         </w:object>
       </w:r>
       <w:r>
@@ -2849,10 +2606,10 @@
           <w:szCs w:val="28"/>
         </w:rPr>
         <w:object w:dxaOrig="700" w:dyaOrig="360">
-          <v:shape id="_x0000_i1052" type="#_x0000_t75" style="width:35.25pt;height:18pt" o:ole="">
+          <v:shape id="_x0000_i1058" type="#_x0000_t75" style="width:35.25pt;height:18pt" o:ole="">
             <v:imagedata r:id="rId55" o:title=""/>
           </v:shape>
-          <o:OLEObject Type="Embed" ProgID="Equation.3" ShapeID="_x0000_i1052" DrawAspect="Content" ObjectID="_1497838934" r:id="rId56"/>
+          <o:OLEObject Type="Embed" ProgID="Equation.3" ShapeID="_x0000_i1058" DrawAspect="Content" ObjectID="_1498039116" r:id="rId56"/>
         </w:object>
       </w:r>
       <w:r>
@@ -2889,10 +2646,10 @@
           <w:szCs w:val="28"/>
         </w:rPr>
         <w:object w:dxaOrig="700" w:dyaOrig="360">
-          <v:shape id="_x0000_i1053" type="#_x0000_t75" style="width:35.25pt;height:18pt" o:ole="">
+          <v:shape id="_x0000_i1059" type="#_x0000_t75" style="width:35.25pt;height:18pt" o:ole="">
             <v:imagedata r:id="rId55" o:title=""/>
           </v:shape>
-          <o:OLEObject Type="Embed" ProgID="Equation.3" ShapeID="_x0000_i1053" DrawAspect="Content" ObjectID="_1497838935" r:id="rId57"/>
+          <o:OLEObject Type="Embed" ProgID="Equation.3" ShapeID="_x0000_i1059" DrawAspect="Content" ObjectID="_1498039117" r:id="rId57"/>
         </w:object>
       </w:r>
       <w:r>
@@ -2921,10 +2678,10 @@
           <w:szCs w:val="28"/>
         </w:rPr>
         <w:object w:dxaOrig="2299" w:dyaOrig="380">
-          <v:shape id="_x0000_i1054" type="#_x0000_t75" style="width:114.75pt;height:18.75pt" o:ole="">
+          <v:shape id="_x0000_i1060" type="#_x0000_t75" style="width:114.75pt;height:18.75pt" o:ole="">
             <v:imagedata r:id="rId58" o:title=""/>
           </v:shape>
-          <o:OLEObject Type="Embed" ProgID="Equation.3" ShapeID="_x0000_i1054" DrawAspect="Content" ObjectID="_1497838936" r:id="rId59"/>
+          <o:OLEObject Type="Embed" ProgID="Equation.3" ShapeID="_x0000_i1060" DrawAspect="Content" ObjectID="_1498039118" r:id="rId59"/>
         </w:object>
       </w:r>
       <w:r>
@@ -2943,10 +2700,10 @@
           <w:szCs w:val="28"/>
         </w:rPr>
         <w:object w:dxaOrig="2680" w:dyaOrig="440">
-          <v:shape id="_x0000_i1055" type="#_x0000_t75" style="width:134.25pt;height:21.75pt" o:ole="">
+          <v:shape id="_x0000_i1061" type="#_x0000_t75" style="width:134.25pt;height:21.75pt" o:ole="">
             <v:imagedata r:id="rId60" o:title=""/>
           </v:shape>
-          <o:OLEObject Type="Embed" ProgID="Equation.3" ShapeID="_x0000_i1055" DrawAspect="Content" ObjectID="_1497838937" r:id="rId61"/>
+          <o:OLEObject Type="Embed" ProgID="Equation.3" ShapeID="_x0000_i1061" DrawAspect="Content" ObjectID="_1498039119" r:id="rId61"/>
         </w:object>
       </w:r>
       <w:r>
@@ -2965,10 +2722,10 @@
           <w:szCs w:val="28"/>
         </w:rPr>
         <w:object w:dxaOrig="2680" w:dyaOrig="380">
-          <v:shape id="_x0000_i1056" type="#_x0000_t75" style="width:134.25pt;height:18.75pt" o:ole="">
+          <v:shape id="_x0000_i1062" type="#_x0000_t75" style="width:134.25pt;height:18.75pt" o:ole="">
             <v:imagedata r:id="rId62" o:title=""/>
           </v:shape>
-          <o:OLEObject Type="Embed" ProgID="Equation.3" ShapeID="_x0000_i1056" DrawAspect="Content" ObjectID="_1497838938" r:id="rId63"/>
+          <o:OLEObject Type="Embed" ProgID="Equation.3" ShapeID="_x0000_i1062" DrawAspect="Content" ObjectID="_1498039120" r:id="rId63"/>
         </w:object>
       </w:r>
       <w:r>
@@ -3069,27 +2826,7 @@
           <w:sz w:val="28"/>
           <w:szCs w:val="28"/>
         </w:rPr>
-        <w:t xml:space="preserve">-наилучшего направленного сокращения или </w:t>
-      </w:r>
-      <w:proofErr w:type="spellStart"/>
-      <w:proofErr w:type="gramStart"/>
-      <w:r>
-        <w:rPr>
-          <w:rFonts w:ascii="Times New Roman" w:hAnsi="Times New Roman" w:cs="Times New Roman"/>
-          <w:sz w:val="28"/>
-          <w:szCs w:val="28"/>
-        </w:rPr>
-        <w:t>альфа-отсечения</w:t>
-      </w:r>
-      <w:proofErr w:type="spellEnd"/>
-      <w:proofErr w:type="gramEnd"/>
-      <w:r>
-        <w:rPr>
-          <w:rFonts w:ascii="Times New Roman" w:hAnsi="Times New Roman" w:cs="Times New Roman"/>
-          <w:sz w:val="28"/>
-          <w:szCs w:val="28"/>
-        </w:rPr>
-        <w:t xml:space="preserve"> здесь оказываются недостаточно эффективными. Это связано с тем, что в задаче сопоставления изображений оказывается затруднительным ввести оценивающую функцию для промежуточных узлов дерева, которая бы монотонно сходилась к значению критерия качества в листьях (хотя этот вопрос на настоящий момент исследован плохо). Вместо этого при решении задачи </w:t>
+        <w:t xml:space="preserve">-наилучшего направленного сокращения или альфа-отсечения здесь оказываются недостаточно эффективными. </w:t>
       </w:r>
       <w:r>
         <w:rPr>
@@ -3098,7 +2835,7 @@
           <w:szCs w:val="28"/>
         </w:rPr>
         <w:lastRenderedPageBreak/>
-        <w:t>структурного сопоставления изображений используются специфические эвристики поиска.</w:t>
+        <w:t>Это связано с тем, что в задаче сопоставления изображений оказывается затруднительным ввести оценивающую функцию для промежуточных узлов дерева, которая бы монотонно сходилась к значению критерия качества в листьях (хотя этот вопрос на настоящий момент исследован плохо). Вместо этого при решении задачи структурного сопоставления изображений используются специфические эвристики поиска.</w:t>
       </w:r>
     </w:p>
     <w:p>
@@ -3237,25 +2974,7 @@
           <w:sz w:val="28"/>
           <w:szCs w:val="28"/>
         </w:rPr>
-        <w:t xml:space="preserve">=4, то есть его параметры могут быть оценены для каждого узла второго уровня (не считая узлов, путь к которым проходит через узлы с неустановленными соответствиями). </w:t>
-      </w:r>
-      <w:proofErr w:type="gramStart"/>
-      <w:r>
-        <w:rPr>
-          <w:rFonts w:ascii="Times New Roman" w:hAnsi="Times New Roman" w:cs="Times New Roman"/>
-          <w:sz w:val="28"/>
-          <w:szCs w:val="28"/>
-        </w:rPr>
-        <w:t>К примеру, на рис. 2.34, самая левая из изображенных ветвей на уровне 2 определяет соответствия (1, 1) и (2, 2), которые задают такое пространственное преобразование (верх левого изображения совмещается с низом правого изображения), что ни для каких других структурных элементов соответствия определены быть не могут, и соответствующие ветки должны быть отсечены.</w:t>
-      </w:r>
-      <w:proofErr w:type="gramEnd"/>
-      <w:r>
-        <w:rPr>
-          <w:rFonts w:ascii="Times New Roman" w:hAnsi="Times New Roman" w:cs="Times New Roman"/>
-          <w:sz w:val="28"/>
-          <w:szCs w:val="28"/>
-        </w:rPr>
-        <w:t xml:space="preserve"> Следует, однако, иметь в виду, что по </w:t>
+        <w:t xml:space="preserve">=4, то есть его параметры могут быть оценены для каждого узла второго уровня (не считая узлов, путь к которым проходит через узлы с неустановленными соответствиями). К примеру, на рис. 2.34, самая левая из изображенных ветвей на уровне 2 определяет соответствия (1, 1) и (2, 2), которые задают такое пространственное преобразование (верх левого изображения совмещается с низом правого изображения), что ни для каких других структурных элементов соответствия определены быть не могут, и соответствующие ветки должны быть отсечены. Следует, однако, иметь в виду, что по </w:t>
       </w:r>
       <w:r>
         <w:rPr>
@@ -3304,25 +3023,7 @@
           <w:sz w:val="28"/>
           <w:szCs w:val="28"/>
         </w:rPr>
-        <w:t>Некоторые возможные соответствия элементов первого и второго изображения могут исключаться на основе дополнительных признаков. К примеру, можно потребовать, чтобы растворы сопоставляемых углов или длины сопоставляемых линий отличались не слишком сильно.  Кроме того, любые пары сопоставленных элементов на одном и втором изображении должны иметь мало отличающиеся относительные азимуты ориентации (</w:t>
-      </w:r>
-      <w:proofErr w:type="gramStart"/>
-      <w:r>
-        <w:rPr>
-          <w:rFonts w:ascii="Times New Roman" w:hAnsi="Times New Roman" w:cs="Times New Roman"/>
-          <w:sz w:val="28"/>
-          <w:szCs w:val="28"/>
-        </w:rPr>
-        <w:t>см</w:t>
-      </w:r>
-      <w:proofErr w:type="gramEnd"/>
-      <w:r>
-        <w:rPr>
-          <w:rFonts w:ascii="Times New Roman" w:hAnsi="Times New Roman" w:cs="Times New Roman"/>
-          <w:sz w:val="28"/>
-          <w:szCs w:val="28"/>
-        </w:rPr>
-        <w:t>. рис. 2.35). Возможность введения подобных ограничений, однако, существенно зависит от того, насколько структурные элементы устойчиво выделяются.</w:t>
+        <w:t>Некоторые возможные соответствия элементов первого и второго изображения могут исключаться на основе дополнительных признаков. К примеру, можно потребовать, чтобы растворы сопоставляемых углов или длины сопоставляемых линий отличались не слишком сильно.  Кроме того, любые пары сопоставленных элементов на одном и втором изображении должны иметь мало отличающиеся относительные азимуты ориентации (см. рис. 2.35). Возможность введения подобных ограничений, однако, существенно зависит от того, насколько структурные элементы устойчиво выделяются.</w:t>
       </w:r>
     </w:p>
     <w:p>
@@ -3544,10 +3245,10 @@
           <w:szCs w:val="28"/>
         </w:rPr>
         <w:object w:dxaOrig="3780" w:dyaOrig="480">
-          <v:shape id="_x0000_i1057" type="#_x0000_t75" style="width:189pt;height:24pt" o:ole="">
+          <v:shape id="_x0000_i1063" type="#_x0000_t75" style="width:189pt;height:24pt" o:ole="">
             <v:imagedata r:id="rId66" o:title=""/>
           </v:shape>
-          <o:OLEObject Type="Embed" ProgID="Equation.3" ShapeID="_x0000_i1057" DrawAspect="Content" ObjectID="_1497838939" r:id="rId67"/>
+          <o:OLEObject Type="Embed" ProgID="Equation.3" ShapeID="_x0000_i1063" DrawAspect="Content" ObjectID="_1498039121" r:id="rId67"/>
         </w:object>
       </w:r>
       <w:r>
@@ -3566,10 +3267,10 @@
           <w:szCs w:val="28"/>
         </w:rPr>
         <w:object w:dxaOrig="1179" w:dyaOrig="380">
-          <v:shape id="_x0000_i1058" type="#_x0000_t75" style="width:59.25pt;height:18.75pt" o:ole="">
+          <v:shape id="_x0000_i1064" type="#_x0000_t75" style="width:59.25pt;height:18.75pt" o:ole="">
             <v:imagedata r:id="rId68" o:title=""/>
           </v:shape>
-          <o:OLEObject Type="Embed" ProgID="Equation.3" ShapeID="_x0000_i1058" DrawAspect="Content" ObjectID="_1497838940" r:id="rId69"/>
+          <o:OLEObject Type="Embed" ProgID="Equation.3" ShapeID="_x0000_i1064" DrawAspect="Content" ObjectID="_1498039122" r:id="rId69"/>
         </w:object>
       </w:r>
       <w:r>
@@ -3588,10 +3289,10 @@
           <w:szCs w:val="28"/>
         </w:rPr>
         <w:object w:dxaOrig="680" w:dyaOrig="380">
-          <v:shape id="_x0000_i1059" type="#_x0000_t75" style="width:33.75pt;height:18.75pt" o:ole="">
+          <v:shape id="_x0000_i1065" type="#_x0000_t75" style="width:33.75pt;height:18.75pt" o:ole="">
             <v:imagedata r:id="rId70" o:title=""/>
           </v:shape>
-          <o:OLEObject Type="Embed" ProgID="Equation.3" ShapeID="_x0000_i1059" DrawAspect="Content" ObjectID="_1497838941" r:id="rId71"/>
+          <o:OLEObject Type="Embed" ProgID="Equation.3" ShapeID="_x0000_i1065" DrawAspect="Content" ObjectID="_1498039123" r:id="rId71"/>
         </w:object>
       </w:r>
       <w:r>
@@ -3610,10 +3311,10 @@
           <w:szCs w:val="28"/>
         </w:rPr>
         <w:object w:dxaOrig="1199" w:dyaOrig="480">
-          <v:shape id="_x0000_i1060" type="#_x0000_t75" style="width:60pt;height:24pt" o:ole="">
+          <v:shape id="_x0000_i1066" type="#_x0000_t75" style="width:60pt;height:24pt" o:ole="">
             <v:imagedata r:id="rId72" o:title=""/>
           </v:shape>
-          <o:OLEObject Type="Embed" ProgID="Equation.3" ShapeID="_x0000_i1060" DrawAspect="Content" ObjectID="_1497838942" r:id="rId73"/>
+          <o:OLEObject Type="Embed" ProgID="Equation.3" ShapeID="_x0000_i1066" DrawAspect="Content" ObjectID="_1498039124" r:id="rId73"/>
         </w:object>
       </w:r>
       <w:r>
@@ -3741,25 +3442,7 @@
           <w:sz w:val="28"/>
           <w:szCs w:val="28"/>
         </w:rPr>
-        <w:t>Помимо методов решения проблемы структурного сопоставления изображений с помощью поиска по дереву вариантов или преобразования</w:t>
-      </w:r>
-      <w:proofErr w:type="gramStart"/>
-      <w:r>
-        <w:rPr>
-          <w:rFonts w:ascii="Times New Roman" w:hAnsi="Times New Roman" w:cs="Times New Roman"/>
-          <w:sz w:val="28"/>
-          <w:szCs w:val="28"/>
-        </w:rPr>
-        <w:t xml:space="preserve"> Х</w:t>
-      </w:r>
-      <w:proofErr w:type="gramEnd"/>
-      <w:r>
-        <w:rPr>
-          <w:rFonts w:ascii="Times New Roman" w:hAnsi="Times New Roman" w:cs="Times New Roman"/>
-          <w:sz w:val="28"/>
-          <w:szCs w:val="28"/>
-        </w:rPr>
-        <w:t>о существуют и другие методы, например, основанные на нейронных сетях, генетических алгоритмах и т.д. Однако эти методы отличаются лишь механизмом поиска, а не существом выполняемого структурного сопоставления. Весьма оригинальным, но сейчас мало используемым подходом к структурному сопоставлению является подход на основе формальных грамматик. Их рассмотрение, однако, выходит за рамки курса.</w:t>
+        <w:t>Помимо методов решения проблемы структурного сопоставления изображений с помощью поиска по дереву вариантов или преобразования Хо существуют и другие методы, например, основанные на нейронных сетях, генетических алгоритмах и т.д. Однако эти методы отличаются лишь механизмом поиска, а не существом выполняемого структурного сопоставления. Весьма оригинальным, но сейчас мало используемым подходом к структурному сопоставлению является подход на основе формальных грамматик. Их рассмотрение, однако, выходит за рамки курса.</w:t>
       </w:r>
     </w:p>
     <w:p>
@@ -3935,7 +3618,7 @@
           <v:shape id="_x0000_i1067" type="#_x0000_t75" style="width:87.75pt;height:24pt" o:ole="">
             <v:imagedata r:id="rId76" o:title=""/>
           </v:shape>
-          <o:OLEObject Type="Embed" ProgID="Equation.3" ShapeID="_x0000_i1067" DrawAspect="Content" ObjectID="_1497838943" r:id="rId77"/>
+          <o:OLEObject Type="Embed" ProgID="Equation.3" ShapeID="_x0000_i1067" DrawAspect="Content" ObjectID="_1498039125" r:id="rId77"/>
         </w:object>
       </w:r>
       <w:r>
@@ -3957,7 +3640,7 @@
           <v:shape id="_x0000_i1068" type="#_x0000_t75" style="width:42pt;height:18.75pt" o:ole="">
             <v:imagedata r:id="rId78" o:title=""/>
           </v:shape>
-          <o:OLEObject Type="Embed" ProgID="Equation.3" ShapeID="_x0000_i1068" DrawAspect="Content" ObjectID="_1497838944" r:id="rId79"/>
+          <o:OLEObject Type="Embed" ProgID="Equation.3" ShapeID="_x0000_i1068" DrawAspect="Content" ObjectID="_1498039126" r:id="rId79"/>
         </w:object>
       </w:r>
       <w:r>
@@ -3979,7 +3662,7 @@
           <v:shape id="_x0000_i1069" type="#_x0000_t75" style="width:63pt;height:18.75pt" o:ole="">
             <v:imagedata r:id="rId80" o:title=""/>
           </v:shape>
-          <o:OLEObject Type="Embed" ProgID="Equation.3" ShapeID="_x0000_i1069" DrawAspect="Content" ObjectID="_1497838945" r:id="rId81"/>
+          <o:OLEObject Type="Embed" ProgID="Equation.3" ShapeID="_x0000_i1069" DrawAspect="Content" ObjectID="_1498039127" r:id="rId81"/>
         </w:object>
       </w:r>
       <w:r>
@@ -3990,7 +3673,6 @@
         </w:rPr>
         <w:t xml:space="preserve"> являются четырех- или восьмисвязными для любого значения </w:t>
       </w:r>
-      <w:proofErr w:type="spellStart"/>
       <w:r>
         <w:rPr>
           <w:rFonts w:ascii="Times New Roman" w:hAnsi="Times New Roman" w:cs="Times New Roman"/>
@@ -4001,7 +3683,6 @@
         </w:rPr>
         <w:t>i</w:t>
       </w:r>
-      <w:proofErr w:type="spellEnd"/>
       <w:r>
         <w:rPr>
           <w:rFonts w:ascii="Times New Roman" w:hAnsi="Times New Roman" w:cs="Times New Roman"/>
@@ -4059,7 +3740,7 @@
           <v:shape id="_x0000_i1070" type="#_x0000_t75" style="width:84.75pt;height:18pt" o:ole="">
             <v:imagedata r:id="rId82" o:title=""/>
           </v:shape>
-          <o:OLEObject Type="Embed" ProgID="Equation.3" ShapeID="_x0000_i1070" DrawAspect="Content" ObjectID="_1497838946" r:id="rId83"/>
+          <o:OLEObject Type="Embed" ProgID="Equation.3" ShapeID="_x0000_i1070" DrawAspect="Content" ObjectID="_1498039128" r:id="rId83"/>
         </w:object>
       </w:r>
       <w:r>
@@ -4144,7 +3825,7 @@
           <v:shape id="_x0000_i1071" type="#_x0000_t75" style="width:87.75pt;height:24pt" o:ole="">
             <v:imagedata r:id="rId76" o:title=""/>
           </v:shape>
-          <o:OLEObject Type="Embed" ProgID="Equation.3" ShapeID="_x0000_i1071" DrawAspect="Content" ObjectID="_1497838947" r:id="rId84"/>
+          <o:OLEObject Type="Embed" ProgID="Equation.3" ShapeID="_x0000_i1071" DrawAspect="Content" ObjectID="_1498039129" r:id="rId84"/>
         </w:object>
       </w:r>
       <w:r>
@@ -4155,7 +3836,6 @@
         </w:rPr>
         <w:t xml:space="preserve">. Расстояние от </w:t>
       </w:r>
-      <w:proofErr w:type="spellStart"/>
       <w:r>
         <w:rPr>
           <w:rFonts w:ascii="Times New Roman" w:hAnsi="Times New Roman" w:cs="Times New Roman"/>
@@ -4166,50 +3846,13 @@
         </w:rPr>
         <w:t>i</w:t>
       </w:r>
-      <w:proofErr w:type="spellEnd"/>
-      <w:r>
-        <w:rPr>
-          <w:rFonts w:ascii="Times New Roman" w:hAnsi="Times New Roman" w:cs="Times New Roman"/>
-          <w:sz w:val="28"/>
-          <w:szCs w:val="28"/>
-        </w:rPr>
-        <w:t>-</w:t>
-      </w:r>
-      <w:proofErr w:type="spellStart"/>
-      <w:r>
-        <w:rPr>
-          <w:rFonts w:ascii="Times New Roman" w:hAnsi="Times New Roman" w:cs="Times New Roman"/>
-          <w:sz w:val="28"/>
-          <w:szCs w:val="28"/>
-        </w:rPr>
-        <w:t>й</w:t>
-      </w:r>
-      <w:proofErr w:type="spellEnd"/>
-      <w:r>
-        <w:rPr>
-          <w:rFonts w:ascii="Times New Roman" w:hAnsi="Times New Roman" w:cs="Times New Roman"/>
-          <w:sz w:val="28"/>
-          <w:szCs w:val="28"/>
-        </w:rPr>
-        <w:t xml:space="preserve"> точки </w:t>
-      </w:r>
-      <w:proofErr w:type="gramStart"/>
-      <w:r>
-        <w:rPr>
-          <w:rFonts w:ascii="Times New Roman" w:hAnsi="Times New Roman" w:cs="Times New Roman"/>
-          <w:sz w:val="28"/>
-          <w:szCs w:val="28"/>
-        </w:rPr>
-        <w:t>до</w:t>
-      </w:r>
-      <w:proofErr w:type="gramEnd"/>
-      <w:r>
-        <w:rPr>
-          <w:rFonts w:ascii="Times New Roman" w:hAnsi="Times New Roman" w:cs="Times New Roman"/>
-          <w:sz w:val="28"/>
-          <w:szCs w:val="28"/>
-        </w:rPr>
-        <w:t xml:space="preserve"> прямой определяется выражением</w:t>
+      <w:r>
+        <w:rPr>
+          <w:rFonts w:ascii="Times New Roman" w:hAnsi="Times New Roman" w:cs="Times New Roman"/>
+          <w:sz w:val="28"/>
+          <w:szCs w:val="28"/>
+        </w:rPr>
+        <w:t>-й точки до прямой определяется выражением</w:t>
       </w:r>
     </w:p>
     <w:p>
@@ -4232,7 +3875,7 @@
           <v:shape id="_x0000_i1072" type="#_x0000_t75" style="width:110.25pt;height:41.25pt" o:ole="">
             <v:imagedata r:id="rId85" o:title=""/>
           </v:shape>
-          <o:OLEObject Type="Embed" ProgID="Equation.3" ShapeID="_x0000_i1072" DrawAspect="Content" ObjectID="_1497838948" r:id="rId86"/>
+          <o:OLEObject Type="Embed" ProgID="Equation.3" ShapeID="_x0000_i1072" DrawAspect="Content" ObjectID="_1498039130" r:id="rId86"/>
         </w:object>
       </w:r>
       <w:r>
@@ -4285,7 +3928,7 @@
           <v:shape id="_x0000_i1073" type="#_x0000_t75" style="width:171.75pt;height:42pt" o:ole="">
             <v:imagedata r:id="rId87" o:title=""/>
           </v:shape>
-          <o:OLEObject Type="Embed" ProgID="Equation.3" ShapeID="_x0000_i1073" DrawAspect="Content" ObjectID="_1497838949" r:id="rId88"/>
+          <o:OLEObject Type="Embed" ProgID="Equation.3" ShapeID="_x0000_i1073" DrawAspect="Content" ObjectID="_1498039131" r:id="rId88"/>
         </w:object>
       </w:r>
       <w:r>
@@ -4371,7 +4014,7 @@
           <v:shape id="_x0000_i1074" type="#_x0000_t75" style="width:105pt;height:21.75pt" o:ole="">
             <v:imagedata r:id="rId89" o:title=""/>
           </v:shape>
-          <o:OLEObject Type="Embed" ProgID="Equation.3" ShapeID="_x0000_i1074" DrawAspect="Content" ObjectID="_1497838950" r:id="rId90"/>
+          <o:OLEObject Type="Embed" ProgID="Equation.3" ShapeID="_x0000_i1074" DrawAspect="Content" ObjectID="_1498039132" r:id="rId90"/>
         </w:object>
       </w:r>
       <w:r>
@@ -4393,7 +4036,7 @@
           <v:shape id="_x0000_i1075" type="#_x0000_t75" style="width:162pt;height:21.75pt" o:ole="">
             <v:imagedata r:id="rId91" o:title=""/>
           </v:shape>
-          <o:OLEObject Type="Embed" ProgID="Equation.3" ShapeID="_x0000_i1075" DrawAspect="Content" ObjectID="_1497838951" r:id="rId92"/>
+          <o:OLEObject Type="Embed" ProgID="Equation.3" ShapeID="_x0000_i1075" DrawAspect="Content" ObjectID="_1498039133" r:id="rId92"/>
         </w:object>
       </w:r>
       <w:r>
@@ -4470,7 +4113,7 @@
           <v:shape id="_x0000_i1076" type="#_x0000_t75" style="width:63.75pt;height:18.75pt" o:ole="">
             <v:imagedata r:id="rId93" o:title=""/>
           </v:shape>
-          <o:OLEObject Type="Embed" ProgID="Equation.3" ShapeID="_x0000_i1076" DrawAspect="Content" ObjectID="_1497838952" r:id="rId94"/>
+          <o:OLEObject Type="Embed" ProgID="Equation.3" ShapeID="_x0000_i1076" DrawAspect="Content" ObjectID="_1498039134" r:id="rId94"/>
         </w:object>
       </w:r>
       <w:r>
@@ -4492,7 +4135,7 @@
           <v:shape id="_x0000_i1077" type="#_x0000_t75" style="width:180.75pt;height:41.25pt" o:ole="">
             <v:imagedata r:id="rId95" o:title=""/>
           </v:shape>
-          <o:OLEObject Type="Embed" ProgID="Equation.3" ShapeID="_x0000_i1077" DrawAspect="Content" ObjectID="_1497838953" r:id="rId96"/>
+          <o:OLEObject Type="Embed" ProgID="Equation.3" ShapeID="_x0000_i1077" DrawAspect="Content" ObjectID="_1498039135" r:id="rId96"/>
         </w:object>
       </w:r>
       <w:r>
@@ -4527,7 +4170,7 @@
           <v:shape id="_x0000_i1078" type="#_x0000_t75" style="width:282.75pt;height:41.25pt" o:ole="">
             <v:imagedata r:id="rId97" o:title=""/>
           </v:shape>
-          <o:OLEObject Type="Embed" ProgID="Equation.3" ShapeID="_x0000_i1078" DrawAspect="Content" ObjectID="_1497838954" r:id="rId98"/>
+          <o:OLEObject Type="Embed" ProgID="Equation.3" ShapeID="_x0000_i1078" DrawAspect="Content" ObjectID="_1498039136" r:id="rId98"/>
         </w:object>
       </w:r>
       <w:r>
@@ -4590,7 +4233,7 @@
           <v:shape id="_x0000_i1079" type="#_x0000_t75" style="width:255pt;height:155.25pt" o:ole="">
             <v:imagedata r:id="rId99" o:title=""/>
           </v:shape>
-          <o:OLEObject Type="Embed" ProgID="Equation.3" ShapeID="_x0000_i1079" DrawAspect="Content" ObjectID="_1497838955" r:id="rId100"/>
+          <o:OLEObject Type="Embed" ProgID="Equation.3" ShapeID="_x0000_i1079" DrawAspect="Content" ObjectID="_1498039137" r:id="rId100"/>
         </w:object>
       </w:r>
       <w:r>
@@ -4642,7 +4285,7 @@
           <v:shape id="_x0000_i1080" type="#_x0000_t75" style="width:282.75pt;height:165pt" o:ole="">
             <v:imagedata r:id="rId101" o:title=""/>
           </v:shape>
-          <o:OLEObject Type="Embed" ProgID="Equation.3" ShapeID="_x0000_i1080" DrawAspect="Content" ObjectID="_1497838956" r:id="rId102"/>
+          <o:OLEObject Type="Embed" ProgID="Equation.3" ShapeID="_x0000_i1080" DrawAspect="Content" ObjectID="_1498039138" r:id="rId102"/>
         </w:object>
       </w:r>
     </w:p>
@@ -4675,7 +4318,7 @@
           <v:shape id="_x0000_i1081" type="#_x0000_t75" style="width:14.25pt;height:18.75pt" o:ole="">
             <v:imagedata r:id="rId103" o:title=""/>
           </v:shape>
-          <o:OLEObject Type="Embed" ProgID="Equation.3" ShapeID="_x0000_i1081" DrawAspect="Content" ObjectID="_1497838957" r:id="rId104"/>
+          <o:OLEObject Type="Embed" ProgID="Equation.3" ShapeID="_x0000_i1081" DrawAspect="Content" ObjectID="_1498039139" r:id="rId104"/>
         </w:object>
       </w:r>
       <w:r>
@@ -4697,34 +4340,16 @@
           <v:shape id="_x0000_i1082" type="#_x0000_t75" style="width:15pt;height:18.75pt" o:ole="">
             <v:imagedata r:id="rId105" o:title=""/>
           </v:shape>
-          <o:OLEObject Type="Embed" ProgID="Equation.3" ShapeID="_x0000_i1082" DrawAspect="Content" ObjectID="_1497838958" r:id="rId106"/>
-        </w:object>
-      </w:r>
-      <w:r>
-        <w:rPr>
-          <w:rFonts w:ascii="Times New Roman" w:hAnsi="Times New Roman" w:cs="Times New Roman"/>
-          <w:sz w:val="28"/>
-          <w:szCs w:val="28"/>
-        </w:rPr>
-        <w:t xml:space="preserve"> известны. </w:t>
-      </w:r>
-      <w:proofErr w:type="spellStart"/>
-      <w:r>
-        <w:rPr>
-          <w:rFonts w:ascii="Times New Roman" w:hAnsi="Times New Roman" w:cs="Times New Roman"/>
-          <w:sz w:val="28"/>
-          <w:szCs w:val="28"/>
-        </w:rPr>
-        <w:t>Переобозначим</w:t>
-      </w:r>
-      <w:proofErr w:type="spellEnd"/>
-      <w:r>
-        <w:rPr>
-          <w:rFonts w:ascii="Times New Roman" w:hAnsi="Times New Roman" w:cs="Times New Roman"/>
-          <w:sz w:val="28"/>
-          <w:szCs w:val="28"/>
-        </w:rPr>
-        <w:t xml:space="preserve"> выражения </w:t>
+          <o:OLEObject Type="Embed" ProgID="Equation.3" ShapeID="_x0000_i1082" DrawAspect="Content" ObjectID="_1498039140" r:id="rId106"/>
+        </w:object>
+      </w:r>
+      <w:r>
+        <w:rPr>
+          <w:rFonts w:ascii="Times New Roman" w:hAnsi="Times New Roman" w:cs="Times New Roman"/>
+          <w:sz w:val="28"/>
+          <w:szCs w:val="28"/>
+        </w:rPr>
+        <w:t xml:space="preserve"> известны. Переобозначим выражения </w:t>
       </w:r>
       <w:r>
         <w:rPr>
@@ -4737,7 +4362,7 @@
           <v:shape id="_x0000_i1083" type="#_x0000_t75" style="width:83.25pt;height:41.25pt" o:ole="">
             <v:imagedata r:id="rId107" o:title=""/>
           </v:shape>
-          <o:OLEObject Type="Embed" ProgID="Equation.3" ShapeID="_x0000_i1083" DrawAspect="Content" ObjectID="_1497838959" r:id="rId108"/>
+          <o:OLEObject Type="Embed" ProgID="Equation.3" ShapeID="_x0000_i1083" DrawAspect="Content" ObjectID="_1498039141" r:id="rId108"/>
         </w:object>
       </w:r>
       <w:r>
@@ -4769,7 +4394,7 @@
           <v:shape id="_x0000_i1084" type="#_x0000_t75" style="width:180.75pt;height:95.25pt" o:ole="">
             <v:imagedata r:id="rId109" o:title=""/>
           </v:shape>
-          <o:OLEObject Type="Embed" ProgID="Equation.3" ShapeID="_x0000_i1084" DrawAspect="Content" ObjectID="_1497838960" r:id="rId110"/>
+          <o:OLEObject Type="Embed" ProgID="Equation.3" ShapeID="_x0000_i1084" DrawAspect="Content" ObjectID="_1498039142" r:id="rId110"/>
         </w:object>
       </w:r>
     </w:p>
@@ -4829,7 +4454,7 @@
           <v:shape id="_x0000_i1085" type="#_x0000_t75" style="width:240.75pt;height:101.25pt" o:ole="">
             <v:imagedata r:id="rId111" o:title=""/>
           </v:shape>
-          <o:OLEObject Type="Embed" ProgID="Equation.3" ShapeID="_x0000_i1085" DrawAspect="Content" ObjectID="_1497838961" r:id="rId112"/>
+          <o:OLEObject Type="Embed" ProgID="Equation.3" ShapeID="_x0000_i1085" DrawAspect="Content" ObjectID="_1498039143" r:id="rId112"/>
         </w:object>
       </w:r>
     </w:p>
@@ -4871,7 +4496,7 @@
           <v:shape id="_x0000_i1086" type="#_x0000_t75" style="width:411.75pt;height:24pt" o:ole="">
             <v:imagedata r:id="rId113" o:title=""/>
           </v:shape>
-          <o:OLEObject Type="Embed" ProgID="Equation.3" ShapeID="_x0000_i1086" DrawAspect="Content" ObjectID="_1497838962" r:id="rId114"/>
+          <o:OLEObject Type="Embed" ProgID="Equation.3" ShapeID="_x0000_i1086" DrawAspect="Content" ObjectID="_1498039144" r:id="rId114"/>
         </w:object>
       </w:r>
       <w:r>
@@ -4920,7 +4545,7 @@
           <v:shape id="_x0000_i1087" type="#_x0000_t75" style="width:399pt;height:24pt" o:ole="">
             <v:imagedata r:id="rId115" o:title=""/>
           </v:shape>
-          <o:OLEObject Type="Embed" ProgID="Equation.3" ShapeID="_x0000_i1087" DrawAspect="Content" ObjectID="_1497838963" r:id="rId116"/>
+          <o:OLEObject Type="Embed" ProgID="Equation.3" ShapeID="_x0000_i1087" DrawAspect="Content" ObjectID="_1498039145" r:id="rId116"/>
         </w:object>
       </w:r>
       <w:r>
@@ -4957,25 +4582,7 @@
           <w:sz w:val="28"/>
           <w:szCs w:val="28"/>
         </w:rPr>
-        <w:t xml:space="preserve">Решив </w:t>
-      </w:r>
-      <w:proofErr w:type="gramStart"/>
-      <w:r>
-        <w:rPr>
-          <w:rFonts w:ascii="Times New Roman" w:hAnsi="Times New Roman" w:cs="Times New Roman"/>
-          <w:sz w:val="28"/>
-          <w:szCs w:val="28"/>
-        </w:rPr>
-        <w:t>данное квадратичное уравнение относительно λ и подставив</w:t>
-      </w:r>
-      <w:proofErr w:type="gramEnd"/>
-      <w:r>
-        <w:rPr>
-          <w:rFonts w:ascii="Times New Roman" w:hAnsi="Times New Roman" w:cs="Times New Roman"/>
-          <w:sz w:val="28"/>
-          <w:szCs w:val="28"/>
-        </w:rPr>
-        <w:t xml:space="preserve"> полученные значения в систему, получим обычную систему линейных уравнений с нулевой правой частью и ограничением </w:t>
+        <w:t xml:space="preserve">Решив данное квадратичное уравнение относительно λ и подставив полученные значения в систему, получим обычную систему линейных уравнений с нулевой правой частью и ограничением </w:t>
       </w:r>
       <w:r>
         <w:rPr>
@@ -4988,7 +4595,7 @@
           <v:shape id="_x0000_i1088" type="#_x0000_t75" style="width:63.75pt;height:18.75pt" o:ole="">
             <v:imagedata r:id="rId117" o:title=""/>
           </v:shape>
-          <o:OLEObject Type="Embed" ProgID="Equation.3" ShapeID="_x0000_i1088" DrawAspect="Content" ObjectID="_1497838964" r:id="rId118"/>
+          <o:OLEObject Type="Embed" ProgID="Equation.3" ShapeID="_x0000_i1088" DrawAspect="Content" ObjectID="_1498039146" r:id="rId118"/>
         </w:object>
       </w:r>
       <w:r>
@@ -5010,7 +4617,7 @@
           <v:shape id="_x0000_i1089" type="#_x0000_t75" style="width:54pt;height:18pt" o:ole="">
             <v:imagedata r:id="rId119" o:title=""/>
           </v:shape>
-          <o:OLEObject Type="Embed" ProgID="Equation.3" ShapeID="_x0000_i1089" DrawAspect="Content" ObjectID="_1497838965" r:id="rId120"/>
+          <o:OLEObject Type="Embed" ProgID="Equation.3" ShapeID="_x0000_i1089" DrawAspect="Content" ObjectID="_1498039147" r:id="rId120"/>
         </w:object>
       </w:r>
       <w:r>
@@ -5120,41 +4727,13 @@
           <w:szCs w:val="28"/>
         </w:rPr>
       </w:pPr>
-      <w:proofErr w:type="gramStart"/>
-      <w:r>
-        <w:rPr>
-          <w:rFonts w:ascii="Times New Roman" w:hAnsi="Times New Roman" w:cs="Times New Roman"/>
-          <w:sz w:val="28"/>
-          <w:szCs w:val="28"/>
-        </w:rPr>
-        <w:t xml:space="preserve">Рассмотрим теперь более сложный случай, при котором цепочка контура может содержать несколько сегментов, каждый из которых </w:t>
-      </w:r>
-      <w:proofErr w:type="spellStart"/>
-      <w:r>
-        <w:rPr>
-          <w:rFonts w:ascii="Times New Roman" w:hAnsi="Times New Roman" w:cs="Times New Roman"/>
-          <w:sz w:val="28"/>
-          <w:szCs w:val="28"/>
-        </w:rPr>
-        <w:t>аппроксимируется</w:t>
-      </w:r>
-      <w:proofErr w:type="spellEnd"/>
-      <w:r>
-        <w:rPr>
-          <w:rFonts w:ascii="Times New Roman" w:hAnsi="Times New Roman" w:cs="Times New Roman"/>
-          <w:sz w:val="28"/>
-          <w:szCs w:val="28"/>
-        </w:rPr>
-        <w:t xml:space="preserve"> собственной прямой.</w:t>
-      </w:r>
-      <w:proofErr w:type="gramEnd"/>
-      <w:r>
-        <w:rPr>
-          <w:rFonts w:ascii="Times New Roman" w:hAnsi="Times New Roman" w:cs="Times New Roman"/>
-          <w:sz w:val="28"/>
-          <w:szCs w:val="28"/>
-        </w:rPr>
-        <w:t xml:space="preserve"> Основная трудность здесь заключается в определении границ сегментов и, соответственно, числа сегментов. То есть необходимо разбить контур </w:t>
+      <w:r>
+        <w:rPr>
+          <w:rFonts w:ascii="Times New Roman" w:hAnsi="Times New Roman" w:cs="Times New Roman"/>
+          <w:sz w:val="28"/>
+          <w:szCs w:val="28"/>
+        </w:rPr>
+        <w:t xml:space="preserve">Рассмотрим теперь более сложный случай, при котором цепочка контура может содержать несколько сегментов, каждый из которых аппроксимируется собственной прямой. Основная трудность здесь заключается в определении границ сегментов и, соответственно, числа сегментов. То есть необходимо разбить контур </w:t>
       </w:r>
       <w:r>
         <w:rPr>
@@ -5167,7 +4746,7 @@
           <v:shape id="_x0000_i1090" type="#_x0000_t75" style="width:87.75pt;height:24pt" o:ole="">
             <v:imagedata r:id="rId76" o:title=""/>
           </v:shape>
-          <o:OLEObject Type="Embed" ProgID="Equation.3" ShapeID="_x0000_i1090" DrawAspect="Content" ObjectID="_1497838966" r:id="rId123"/>
+          <o:OLEObject Type="Embed" ProgID="Equation.3" ShapeID="_x0000_i1090" DrawAspect="Content" ObjectID="_1498039148" r:id="rId123"/>
         </w:object>
       </w:r>
       <w:r>
@@ -5189,7 +4768,7 @@
           <v:shape id="_x0000_i1091" type="#_x0000_t75" style="width:168.75pt;height:42.75pt" o:ole="">
             <v:imagedata r:id="rId124" o:title=""/>
           </v:shape>
-          <o:OLEObject Type="Embed" ProgID="Equation.3" ShapeID="_x0000_i1091" DrawAspect="Content" ObjectID="_1497838967" r:id="rId125"/>
+          <o:OLEObject Type="Embed" ProgID="Equation.3" ShapeID="_x0000_i1091" DrawAspect="Content" ObjectID="_1498039149" r:id="rId125"/>
         </w:object>
       </w:r>
       <w:r>
@@ -5211,7 +4790,7 @@
           <v:shape id="_x0000_i1092" type="#_x0000_t75" style="width:60pt;height:21pt" o:ole="">
             <v:imagedata r:id="rId126" o:title=""/>
           </v:shape>
-          <o:OLEObject Type="Embed" ProgID="Equation.3" ShapeID="_x0000_i1092" DrawAspect="Content" ObjectID="_1497838968" r:id="rId127"/>
+          <o:OLEObject Type="Embed" ProgID="Equation.3" ShapeID="_x0000_i1092" DrawAspect="Content" ObjectID="_1498039150" r:id="rId127"/>
         </w:object>
       </w:r>
       <w:r>
@@ -5222,7 +4801,6 @@
         </w:rPr>
         <w:t xml:space="preserve"> – </w:t>
       </w:r>
-      <w:proofErr w:type="spellStart"/>
       <w:r>
         <w:rPr>
           <w:rFonts w:ascii="Times New Roman" w:hAnsi="Times New Roman" w:cs="Times New Roman"/>
@@ -5233,7 +4811,6 @@
         </w:rPr>
         <w:t>i</w:t>
       </w:r>
-      <w:proofErr w:type="spellEnd"/>
       <w:r>
         <w:rPr>
           <w:rFonts w:ascii="Times New Roman" w:hAnsi="Times New Roman" w:cs="Times New Roman"/>
@@ -5271,7 +4848,7 @@
           <v:shape id="_x0000_i1093" type="#_x0000_t75" style="width:17.25pt;height:18.75pt" o:ole="">
             <v:imagedata r:id="rId128" o:title=""/>
           </v:shape>
-          <o:OLEObject Type="Embed" ProgID="Equation.3" ShapeID="_x0000_i1093" DrawAspect="Content" ObjectID="_1497838969" r:id="rId129"/>
+          <o:OLEObject Type="Embed" ProgID="Equation.3" ShapeID="_x0000_i1093" DrawAspect="Content" ObjectID="_1498039151" r:id="rId129"/>
         </w:object>
       </w:r>
       <w:r>
@@ -5293,7 +4870,7 @@
           <v:shape id="_x0000_i1094" type="#_x0000_t75" style="width:15.75pt;height:18.75pt" o:ole="">
             <v:imagedata r:id="rId130" o:title=""/>
           </v:shape>
-          <o:OLEObject Type="Embed" ProgID="Equation.3" ShapeID="_x0000_i1094" DrawAspect="Content" ObjectID="_1497838970" r:id="rId131"/>
+          <o:OLEObject Type="Embed" ProgID="Equation.3" ShapeID="_x0000_i1094" DrawAspect="Content" ObjectID="_1498039152" r:id="rId131"/>
         </w:object>
       </w:r>
       <w:r>
@@ -5333,7 +4910,7 @@
           <v:shape id="_x0000_i1095" type="#_x0000_t75" style="width:54pt;height:41.25pt" o:ole="">
             <v:imagedata r:id="rId132" o:title=""/>
           </v:shape>
-          <o:OLEObject Type="Embed" ProgID="Equation.3" ShapeID="_x0000_i1095" DrawAspect="Content" ObjectID="_1497838971" r:id="rId133"/>
+          <o:OLEObject Type="Embed" ProgID="Equation.3" ShapeID="_x0000_i1095" DrawAspect="Content" ObjectID="_1498039153" r:id="rId133"/>
         </w:object>
       </w:r>
       <w:r>
@@ -5380,25 +4957,7 @@
           <w:sz w:val="28"/>
           <w:szCs w:val="28"/>
         </w:rPr>
-        <w:t xml:space="preserve">Простейшим (но не лучшим) решением является введение порога на СКО, после </w:t>
-      </w:r>
-      <w:proofErr w:type="gramStart"/>
-      <w:r>
-        <w:rPr>
-          <w:rFonts w:ascii="Times New Roman" w:hAnsi="Times New Roman" w:cs="Times New Roman"/>
-          <w:sz w:val="28"/>
-          <w:szCs w:val="28"/>
-        </w:rPr>
-        <w:t>превышения</w:t>
-      </w:r>
-      <w:proofErr w:type="gramEnd"/>
-      <w:r>
-        <w:rPr>
-          <w:rFonts w:ascii="Times New Roman" w:hAnsi="Times New Roman" w:cs="Times New Roman"/>
-          <w:sz w:val="28"/>
-          <w:szCs w:val="28"/>
-        </w:rPr>
-        <w:t xml:space="preserve"> которого происходит разбиение текущего сегмента на два. Эту процедуру можно реализовать двумя путями.</w:t>
+        <w:t>Простейшим (но не лучшим) решением является введение порога на СКО, после превышения которого происходит разбиение текущего сегмента на два. Эту процедуру можно реализовать двумя путями.</w:t>
       </w:r>
     </w:p>
     <w:p>
@@ -5500,25 +5059,7 @@
           <w:sz w:val="28"/>
           <w:szCs w:val="28"/>
         </w:rPr>
-        <w:t xml:space="preserve">Другой подход заключается в том, чтобы обнаруживать сами границы сегментов. В этих точках происходит наиболее быстрое изменение направления контура, в </w:t>
-      </w:r>
-      <w:proofErr w:type="gramStart"/>
-      <w:r>
-        <w:rPr>
-          <w:rFonts w:ascii="Times New Roman" w:hAnsi="Times New Roman" w:cs="Times New Roman"/>
-          <w:sz w:val="28"/>
-          <w:szCs w:val="28"/>
-        </w:rPr>
-        <w:t>связи</w:t>
-      </w:r>
-      <w:proofErr w:type="gramEnd"/>
-      <w:r>
-        <w:rPr>
-          <w:rFonts w:ascii="Times New Roman" w:hAnsi="Times New Roman" w:cs="Times New Roman"/>
-          <w:sz w:val="28"/>
-          <w:szCs w:val="28"/>
-        </w:rPr>
-        <w:t xml:space="preserve"> с чем их можно искать как точки, в которых значение кривизны контура имеет локальный максимум. Существуют различные способы оценки кривизны контура или ее аналогов. Следующий простейший способ проиллюстрирован на рис. 2.28.</w:t>
+        <w:t>Другой подход заключается в том, чтобы обнаруживать сами границы сегментов. В этих точках происходит наиболее быстрое изменение направления контура, в связи с чем их можно искать как точки, в которых значение кривизны контура имеет локальный максимум. Существуют различные способы оценки кривизны контура или ее аналогов. Следующий простейший способ проиллюстрирован на рис. 2.28.</w:t>
       </w:r>
     </w:p>
     <w:p>
@@ -5634,23 +5175,13 @@
           <w:szCs w:val="28"/>
         </w:rPr>
       </w:pPr>
-      <w:proofErr w:type="gramStart"/>
-      <w:r>
-        <w:rPr>
-          <w:rFonts w:ascii="Times New Roman" w:hAnsi="Times New Roman" w:cs="Times New Roman"/>
-          <w:sz w:val="28"/>
-          <w:szCs w:val="28"/>
-        </w:rPr>
-        <w:t>Для вычисления параметра, определяющего локальную кривизну контура в текущей точке, выбирается точка контура, расположенная по контуру на некотором фиксированном удалении от текущей (этим определяется окно усреднения).</w:t>
-      </w:r>
-      <w:proofErr w:type="gramEnd"/>
-      <w:r>
-        <w:rPr>
-          <w:rFonts w:ascii="Times New Roman" w:hAnsi="Times New Roman" w:cs="Times New Roman"/>
-          <w:sz w:val="28"/>
-          <w:szCs w:val="28"/>
-        </w:rPr>
-        <w:t xml:space="preserve"> Эти две точки соединяются линией. Вычисляются площади, областей, ограниченных контуром по обе стороны от этой линии. При этом площади по одну сторону от линии прибавляются к общей площади, а по другую – вычитаются из нее (благодаря этому для дуги окружности будет получено большое значение площади, а для контура, из-за шумов колеблющегося вокруг прямой линии, – малое). Затем полученное число делится на длину соединяющей линии.</w:t>
+      <w:r>
+        <w:rPr>
+          <w:rFonts w:ascii="Times New Roman" w:hAnsi="Times New Roman" w:cs="Times New Roman"/>
+          <w:sz w:val="28"/>
+          <w:szCs w:val="28"/>
+        </w:rPr>
+        <w:t>Для вычисления параметра, определяющего локальную кривизну контура в текущей точке, выбирается точка контура, расположенная по контуру на некотором фиксированном удалении от текущей (этим определяется окно усреднения). Эти две точки соединяются линией. Вычисляются площади, областей, ограниченных контуром по обе стороны от этой линии. При этом площади по одну сторону от линии прибавляются к общей площади, а по другую – вычитаются из нее (благодаря этому для дуги окружности будет получено большое значение площади, а для контура, из-за шумов колеблющегося вокруг прямой линии, – малое). Затем полученное число делится на длину соединяющей линии.</w:t>
       </w:r>
     </w:p>
     <w:p>
@@ -5933,7 +5464,7 @@
           <v:shape id="_x0000_i1096" type="#_x0000_t75" style="width:14.25pt;height:18.75pt" o:ole="">
             <v:imagedata r:id="rId145" o:title=""/>
           </v:shape>
-          <o:OLEObject Type="Embed" ProgID="Equation.3" ShapeID="_x0000_i1096" DrawAspect="Content" ObjectID="_1497838972" r:id="rId146"/>
+          <o:OLEObject Type="Embed" ProgID="Equation.3" ShapeID="_x0000_i1096" DrawAspect="Content" ObjectID="_1498039154" r:id="rId146"/>
         </w:object>
       </w:r>
       <w:r>
@@ -5955,7 +5486,7 @@
           <v:shape id="_x0000_i1097" type="#_x0000_t75" style="width:33.75pt;height:18.75pt" o:ole="">
             <v:imagedata r:id="rId147" o:title=""/>
           </v:shape>
-          <o:OLEObject Type="Embed" ProgID="Equation.3" ShapeID="_x0000_i1097" DrawAspect="Content" ObjectID="_1497838973" r:id="rId148"/>
+          <o:OLEObject Type="Embed" ProgID="Equation.3" ShapeID="_x0000_i1097" DrawAspect="Content" ObjectID="_1498039155" r:id="rId148"/>
         </w:object>
       </w:r>
       <w:r>
@@ -5977,7 +5508,7 @@
           <v:shape id="_x0000_i1098" type="#_x0000_t75" style="width:15pt;height:18.75pt" o:ole="">
             <v:imagedata r:id="rId149" o:title=""/>
           </v:shape>
-          <o:OLEObject Type="Embed" ProgID="Equation.3" ShapeID="_x0000_i1098" DrawAspect="Content" ObjectID="_1497838974" r:id="rId150"/>
+          <o:OLEObject Type="Embed" ProgID="Equation.3" ShapeID="_x0000_i1098" DrawAspect="Content" ObjectID="_1498039156" r:id="rId150"/>
         </w:object>
       </w:r>
       <w:r>
@@ -6009,7 +5540,7 @@
           <v:shape id="_x0000_i1099" type="#_x0000_t75" style="width:369.75pt;height:41.25pt" o:ole="">
             <v:imagedata r:id="rId151" o:title=""/>
           </v:shape>
-          <o:OLEObject Type="Embed" ProgID="Equation.3" ShapeID="_x0000_i1099" DrawAspect="Content" ObjectID="_1497838975" r:id="rId152"/>
+          <o:OLEObject Type="Embed" ProgID="Equation.3" ShapeID="_x0000_i1099" DrawAspect="Content" ObjectID="_1498039157" r:id="rId152"/>
         </w:object>
       </w:r>
       <w:r>
@@ -6058,7 +5589,7 @@
           <v:shape id="_x0000_i1100" type="#_x0000_t75" style="width:81pt;height:18.75pt" o:ole="">
             <v:imagedata r:id="rId153" o:title=""/>
           </v:shape>
-          <o:OLEObject Type="Embed" ProgID="Equation.3" ShapeID="_x0000_i1100" DrawAspect="Content" ObjectID="_1497838976" r:id="rId154"/>
+          <o:OLEObject Type="Embed" ProgID="Equation.3" ShapeID="_x0000_i1100" DrawAspect="Content" ObjectID="_1498039158" r:id="rId154"/>
         </w:object>
       </w:r>
       <w:r>
@@ -6098,7 +5629,7 @@
           <v:shape id="_x0000_i1101" type="#_x0000_t75" style="width:41.25pt;height:18.75pt" o:ole="">
             <v:imagedata r:id="rId155" o:title=""/>
           </v:shape>
-          <o:OLEObject Type="Embed" ProgID="Equation.3" ShapeID="_x0000_i1101" DrawAspect="Content" ObjectID="_1497838977" r:id="rId156"/>
+          <o:OLEObject Type="Embed" ProgID="Equation.3" ShapeID="_x0000_i1101" DrawAspect="Content" ObjectID="_1498039159" r:id="rId156"/>
         </w:object>
       </w:r>
       <w:r>
@@ -6125,25 +5656,7 @@
           <w:sz w:val="28"/>
           <w:szCs w:val="28"/>
         </w:rPr>
-        <w:t>-</w:t>
-      </w:r>
-      <w:proofErr w:type="spellStart"/>
-      <w:r>
-        <w:rPr>
-          <w:rFonts w:ascii="Times New Roman" w:hAnsi="Times New Roman" w:cs="Times New Roman"/>
-          <w:sz w:val="28"/>
-          <w:szCs w:val="28"/>
-        </w:rPr>
-        <w:t>й</w:t>
-      </w:r>
-      <w:proofErr w:type="spellEnd"/>
-      <w:r>
-        <w:rPr>
-          <w:rFonts w:ascii="Times New Roman" w:hAnsi="Times New Roman" w:cs="Times New Roman"/>
-          <w:sz w:val="28"/>
-          <w:szCs w:val="28"/>
-        </w:rPr>
-        <w:t xml:space="preserve"> сегмент (если описание сегмента ведется не только отрезками прямых линий, но и другими структурными элементами, то величина </w:t>
+        <w:t xml:space="preserve">-й сегмент (если описание сегмента ведется не только отрезками прямых линий, но и другими структурными элементами, то величина </w:t>
       </w:r>
       <w:r>
         <w:rPr>
@@ -6156,7 +5669,7 @@
           <v:shape id="_x0000_i1102" type="#_x0000_t75" style="width:18.75pt;height:18.75pt" o:ole="">
             <v:imagedata r:id="rId157" o:title=""/>
           </v:shape>
-          <o:OLEObject Type="Embed" ProgID="Equation.3" ShapeID="_x0000_i1102" DrawAspect="Content" ObjectID="_1497838978" r:id="rId158"/>
+          <o:OLEObject Type="Embed" ProgID="Equation.3" ShapeID="_x0000_i1102" DrawAspect="Content" ObjectID="_1498039160" r:id="rId158"/>
         </w:object>
       </w:r>
       <w:r>
@@ -6231,25 +5744,7 @@
           <w:sz w:val="28"/>
           <w:szCs w:val="28"/>
         </w:rPr>
-        <w:t>Процедуры построения структурных элементов на основе контуров не ограничиваются решением задачи сегментации контуров. Кроме этого часто оказывается необходимым заполнять разрывы контуров, возникающие из-за низкого контраста или шумов (</w:t>
-      </w:r>
-      <w:proofErr w:type="gramStart"/>
-      <w:r>
-        <w:rPr>
-          <w:rFonts w:ascii="Times New Roman" w:hAnsi="Times New Roman" w:cs="Times New Roman"/>
-          <w:sz w:val="28"/>
-          <w:szCs w:val="28"/>
-        </w:rPr>
-        <w:t>см</w:t>
-      </w:r>
-      <w:proofErr w:type="gramEnd"/>
-      <w:r>
-        <w:rPr>
-          <w:rFonts w:ascii="Times New Roman" w:hAnsi="Times New Roman" w:cs="Times New Roman"/>
-          <w:sz w:val="28"/>
-          <w:szCs w:val="28"/>
-        </w:rPr>
-        <w:t>. рис. 2.30).</w:t>
+        <w:t>Процедуры построения структурных элементов на основе контуров не ограничиваются решением задачи сегментации контуров. Кроме этого часто оказывается необходимым заполнять разрывы контуров, возникающие из-за низкого контраста или шумов (см. рис. 2.30).</w:t>
       </w:r>
     </w:p>
     <w:p>
@@ -6310,18 +5805,8 @@
                         <w:sz w:val="24"/>
                         <w:szCs w:val="24"/>
                       </w:rPr>
-                      <w:t xml:space="preserve">Рис. 2.30. Примеры разрывов контуров на синтезированном изображении в области с низким значением модуля градиента и на реальном радиолокационном изображении (в правой верхней части) вследствие </w:t>
-                    </w:r>
-                    <w:proofErr w:type="spellStart"/>
-                    <w:r>
-                      <w:rPr>
-                        <w:rFonts w:ascii="Arial" w:hAnsi="Arial" w:cs="Arial"/>
-                        <w:sz w:val="24"/>
-                        <w:szCs w:val="24"/>
-                      </w:rPr>
-                      <w:t>спекл-шума</w:t>
-                    </w:r>
-                    <w:proofErr w:type="spellEnd"/>
+                      <w:t>Рис. 2.30. Примеры разрывов контуров на синтезированном изображении в области с низким значением модуля градиента и на реальном радиолокационном изображении (в правой верхней части) вследствие спекл-шума</w:t>
+                    </w:r>
                   </w:p>
                 </w:txbxContent>
               </v:textbox>
@@ -6389,27 +5874,7 @@
           <w:sz w:val="28"/>
           <w:szCs w:val="28"/>
         </w:rPr>
-        <w:t>Построение геометрических элементов на основе преобразования</w:t>
-      </w:r>
-      <w:proofErr w:type="gramStart"/>
-      <w:r>
-        <w:rPr>
-          <w:rFonts w:ascii="Times New Roman" w:hAnsi="Times New Roman" w:cs="Times New Roman"/>
-          <w:i/>
-          <w:sz w:val="28"/>
-          <w:szCs w:val="28"/>
-        </w:rPr>
-        <w:t xml:space="preserve"> Х</w:t>
-      </w:r>
-      <w:proofErr w:type="gramEnd"/>
-      <w:r>
-        <w:rPr>
-          <w:rFonts w:ascii="Times New Roman" w:hAnsi="Times New Roman" w:cs="Times New Roman"/>
-          <w:i/>
-          <w:sz w:val="28"/>
-          <w:szCs w:val="28"/>
-        </w:rPr>
-        <w:t>о</w:t>
+        <w:t>Построение геометрических элементов на основе преобразования Хо</w:t>
       </w:r>
     </w:p>
     <w:p>
@@ -6441,7 +5906,7 @@
           <v:shape id="_x0000_i1103" type="#_x0000_t75" style="width:65.25pt;height:18pt" o:ole="">
             <v:imagedata r:id="rId163" o:title=""/>
           </v:shape>
-          <o:OLEObject Type="Embed" ProgID="Equation.3" ShapeID="_x0000_i1103" DrawAspect="Content" ObjectID="_1497838979" r:id="rId164"/>
+          <o:OLEObject Type="Embed" ProgID="Equation.3" ShapeID="_x0000_i1103" DrawAspect="Content" ObjectID="_1498039161" r:id="rId164"/>
         </w:object>
       </w:r>
       <w:r>
@@ -6463,7 +5928,7 @@
           <v:shape id="_x0000_i1104" type="#_x0000_t75" style="width:11.25pt;height:11.25pt" o:ole="">
             <v:imagedata r:id="rId165" o:title=""/>
           </v:shape>
-          <o:OLEObject Type="Embed" ProgID="Equation.3" ShapeID="_x0000_i1104" DrawAspect="Content" ObjectID="_1497838980" r:id="rId166"/>
+          <o:OLEObject Type="Embed" ProgID="Equation.3" ShapeID="_x0000_i1104" DrawAspect="Content" ObjectID="_1498039162" r:id="rId166"/>
         </w:object>
       </w:r>
       <w:r>
@@ -6485,7 +5950,7 @@
           <v:shape id="_x0000_i1105" type="#_x0000_t75" style="width:14.25pt;height:12pt" o:ole="">
             <v:imagedata r:id="rId167" o:title=""/>
           </v:shape>
-          <o:OLEObject Type="Embed" ProgID="Equation.3" ShapeID="_x0000_i1105" DrawAspect="Content" ObjectID="_1497838981" r:id="rId168"/>
+          <o:OLEObject Type="Embed" ProgID="Equation.3" ShapeID="_x0000_i1105" DrawAspect="Content" ObjectID="_1498039163" r:id="rId168"/>
         </w:object>
       </w:r>
       <w:r>
@@ -6507,7 +5972,7 @@
           <v:shape id="_x0000_i1106" type="#_x0000_t75" style="width:39.75pt;height:21.75pt" o:ole="">
             <v:imagedata r:id="rId169" o:title=""/>
           </v:shape>
-          <o:OLEObject Type="Embed" ProgID="Equation.3" ShapeID="_x0000_i1106" DrawAspect="Content" ObjectID="_1497838982" r:id="rId170"/>
+          <o:OLEObject Type="Embed" ProgID="Equation.3" ShapeID="_x0000_i1106" DrawAspect="Content" ObjectID="_1498039164" r:id="rId170"/>
         </w:object>
       </w:r>
       <w:r>
@@ -6529,7 +5994,7 @@
           <v:shape id="_x0000_i1107" type="#_x0000_t75" style="width:65.25pt;height:18pt" o:ole="">
             <v:imagedata r:id="rId163" o:title=""/>
           </v:shape>
-          <o:OLEObject Type="Embed" ProgID="Equation.3" ShapeID="_x0000_i1107" DrawAspect="Content" ObjectID="_1497838983" r:id="rId171"/>
+          <o:OLEObject Type="Embed" ProgID="Equation.3" ShapeID="_x0000_i1107" DrawAspect="Content" ObjectID="_1498039165" r:id="rId171"/>
         </w:object>
       </w:r>
       <w:r>
@@ -6551,7 +6016,7 @@
           <v:shape id="_x0000_i1108" type="#_x0000_t75" style="width:18.75pt;height:18.75pt" o:ole="">
             <v:imagedata r:id="rId172" o:title=""/>
           </v:shape>
-          <o:OLEObject Type="Embed" ProgID="Equation.3" ShapeID="_x0000_i1108" DrawAspect="Content" ObjectID="_1497838984" r:id="rId173"/>
+          <o:OLEObject Type="Embed" ProgID="Equation.3" ShapeID="_x0000_i1108" DrawAspect="Content" ObjectID="_1498039166" r:id="rId173"/>
         </w:object>
       </w:r>
       <w:r>
@@ -6573,7 +6038,7 @@
           <v:shape id="_x0000_i1109" type="#_x0000_t75" style="width:18.75pt;height:18.75pt" o:ole="">
             <v:imagedata r:id="rId174" o:title=""/>
           </v:shape>
-          <o:OLEObject Type="Embed" ProgID="Equation.3" ShapeID="_x0000_i1109" DrawAspect="Content" ObjectID="_1497838985" r:id="rId175"/>
+          <o:OLEObject Type="Embed" ProgID="Equation.3" ShapeID="_x0000_i1109" DrawAspect="Content" ObjectID="_1498039167" r:id="rId175"/>
         </w:object>
       </w:r>
       <w:r>
@@ -6595,7 +6060,7 @@
           <v:shape id="_x0000_i1110" type="#_x0000_t75" style="width:14.25pt;height:18.75pt" o:ole="">
             <v:imagedata r:id="rId176" o:title=""/>
           </v:shape>
-          <o:OLEObject Type="Embed" ProgID="Equation.3" ShapeID="_x0000_i1110" DrawAspect="Content" ObjectID="_1497838986" r:id="rId177"/>
+          <o:OLEObject Type="Embed" ProgID="Equation.3" ShapeID="_x0000_i1110" DrawAspect="Content" ObjectID="_1498039168" r:id="rId177"/>
         </w:object>
       </w:r>
       <w:r>
@@ -6617,7 +6082,7 @@
           <v:shape id="_x0000_i1111" type="#_x0000_t75" style="width:65.25pt;height:18pt" o:ole="">
             <v:imagedata r:id="rId163" o:title=""/>
           </v:shape>
-          <o:OLEObject Type="Embed" ProgID="Equation.3" ShapeID="_x0000_i1111" DrawAspect="Content" ObjectID="_1497838987" r:id="rId178"/>
+          <o:OLEObject Type="Embed" ProgID="Equation.3" ShapeID="_x0000_i1111" DrawAspect="Content" ObjectID="_1498039169" r:id="rId178"/>
         </w:object>
       </w:r>
       <w:r>
@@ -6639,7 +6104,7 @@
           <v:shape id="_x0000_i1112" type="#_x0000_t75" style="width:14.25pt;height:12pt" o:ole="">
             <v:imagedata r:id="rId167" o:title=""/>
           </v:shape>
-          <o:OLEObject Type="Embed" ProgID="Equation.3" ShapeID="_x0000_i1112" DrawAspect="Content" ObjectID="_1497838988" r:id="rId179"/>
+          <o:OLEObject Type="Embed" ProgID="Equation.3" ShapeID="_x0000_i1112" DrawAspect="Content" ObjectID="_1498039170" r:id="rId179"/>
         </w:object>
       </w:r>
       <w:r>
@@ -6661,7 +6126,7 @@
           <v:shape id="_x0000_i1113" type="#_x0000_t75" style="width:18.75pt;height:18.75pt" o:ole="">
             <v:imagedata r:id="rId174" o:title=""/>
           </v:shape>
-          <o:OLEObject Type="Embed" ProgID="Equation.3" ShapeID="_x0000_i1113" DrawAspect="Content" ObjectID="_1497838989" r:id="rId180"/>
+          <o:OLEObject Type="Embed" ProgID="Equation.3" ShapeID="_x0000_i1113" DrawAspect="Content" ObjectID="_1498039171" r:id="rId180"/>
         </w:object>
       </w:r>
       <w:r>
@@ -6683,7 +6148,7 @@
           <v:shape id="_x0000_i1114" type="#_x0000_t75" style="width:39.75pt;height:21.75pt" o:ole="">
             <v:imagedata r:id="rId169" o:title=""/>
           </v:shape>
-          <o:OLEObject Type="Embed" ProgID="Equation.3" ShapeID="_x0000_i1114" DrawAspect="Content" ObjectID="_1497838990" r:id="rId181"/>
+          <o:OLEObject Type="Embed" ProgID="Equation.3" ShapeID="_x0000_i1114" DrawAspect="Content" ObjectID="_1498039172" r:id="rId181"/>
         </w:object>
       </w:r>
       <w:r>
@@ -6714,7 +6179,7 @@
           <v:shape id="_x0000_i1115" type="#_x0000_t75" style="width:18.75pt;height:18.75pt" o:ole="">
             <v:imagedata r:id="rId174" o:title=""/>
           </v:shape>
-          <o:OLEObject Type="Embed" ProgID="Equation.3" ShapeID="_x0000_i1115" DrawAspect="Content" ObjectID="_1497838991" r:id="rId182"/>
+          <o:OLEObject Type="Embed" ProgID="Equation.3" ShapeID="_x0000_i1115" DrawAspect="Content" ObjectID="_1498039173" r:id="rId182"/>
         </w:object>
       </w:r>
       <w:r>
@@ -6736,7 +6201,7 @@
           <v:shape id="_x0000_i1116" type="#_x0000_t75" style="width:18.75pt;height:18.75pt" o:ole="">
             <v:imagedata r:id="rId174" o:title=""/>
           </v:shape>
-          <o:OLEObject Type="Embed" ProgID="Equation.3" ShapeID="_x0000_i1116" DrawAspect="Content" ObjectID="_1497838992" r:id="rId183"/>
+          <o:OLEObject Type="Embed" ProgID="Equation.3" ShapeID="_x0000_i1116" DrawAspect="Content" ObjectID="_1498039174" r:id="rId183"/>
         </w:object>
       </w:r>
       <w:r>
@@ -6764,25 +6229,7 @@
           <w:sz w:val="28"/>
           <w:szCs w:val="28"/>
         </w:rPr>
-        <w:t xml:space="preserve">Задача поиска на изображении прямых линий или дуг окружностей и эллипсов может быть поставлена в такой форме в случае, когда произведено не выделение связных контуров, а обнаружение несвязанных краевых точек в рамках признакового подхода. </w:t>
-      </w:r>
-      <w:proofErr w:type="gramStart"/>
-      <w:r>
-        <w:rPr>
-          <w:rFonts w:ascii="Times New Roman" w:hAnsi="Times New Roman" w:cs="Times New Roman"/>
-          <w:sz w:val="28"/>
-          <w:szCs w:val="28"/>
-        </w:rPr>
-        <w:t>Поскольку краевые точки не сгруппированы, неизвестно, какие из них относятся к тому или иному отрезку прямой или эллипса.</w:t>
-      </w:r>
-      <w:proofErr w:type="gramEnd"/>
-      <w:r>
-        <w:rPr>
-          <w:rFonts w:ascii="Times New Roman" w:hAnsi="Times New Roman" w:cs="Times New Roman"/>
-          <w:sz w:val="28"/>
-          <w:szCs w:val="28"/>
-        </w:rPr>
-        <w:t xml:space="preserve"> Все точки заданы в одном массиве </w:t>
+        <w:t xml:space="preserve">Задача поиска на изображении прямых линий или дуг окружностей и эллипсов может быть поставлена в такой форме в случае, когда произведено не выделение связных контуров, а обнаружение несвязанных краевых точек в рамках признакового подхода. Поскольку краевые точки не сгруппированы, неизвестно, какие из них относятся к тому или иному отрезку прямой или эллипса. Все точки заданы в одном массиве </w:t>
       </w:r>
       <w:r>
         <w:rPr>
@@ -6795,7 +6242,7 @@
           <v:shape id="_x0000_i1117" type="#_x0000_t75" style="width:87.75pt;height:24pt" o:ole="">
             <v:imagedata r:id="rId76" o:title=""/>
           </v:shape>
-          <o:OLEObject Type="Embed" ProgID="Equation.3" ShapeID="_x0000_i1117" DrawAspect="Content" ObjectID="_1497838993" r:id="rId184"/>
+          <o:OLEObject Type="Embed" ProgID="Equation.3" ShapeID="_x0000_i1117" DrawAspect="Content" ObjectID="_1498039175" r:id="rId184"/>
         </w:object>
       </w:r>
       <w:r>
@@ -6832,53 +6279,15 @@
           <w:sz w:val="28"/>
           <w:szCs w:val="28"/>
         </w:rPr>
-        <w:t>преобразования</w:t>
-      </w:r>
-      <w:proofErr w:type="gramStart"/>
-      <w:r>
-        <w:rPr>
-          <w:rFonts w:ascii="Times New Roman" w:hAnsi="Times New Roman" w:cs="Times New Roman"/>
-          <w:i/>
-          <w:sz w:val="28"/>
-          <w:szCs w:val="28"/>
-        </w:rPr>
-        <w:t xml:space="preserve"> Х</w:t>
-      </w:r>
-      <w:proofErr w:type="gramEnd"/>
-      <w:r>
-        <w:rPr>
-          <w:rFonts w:ascii="Times New Roman" w:hAnsi="Times New Roman" w:cs="Times New Roman"/>
-          <w:i/>
-          <w:sz w:val="28"/>
-          <w:szCs w:val="28"/>
-        </w:rPr>
-        <w:t>о</w:t>
-      </w:r>
-      <w:r>
-        <w:rPr>
-          <w:rFonts w:ascii="Times New Roman" w:hAnsi="Times New Roman" w:cs="Times New Roman"/>
-          <w:sz w:val="28"/>
-          <w:szCs w:val="28"/>
-        </w:rPr>
-        <w:t xml:space="preserve"> (или </w:t>
-      </w:r>
-      <w:proofErr w:type="spellStart"/>
-      <w:r>
-        <w:rPr>
-          <w:rFonts w:ascii="Times New Roman" w:hAnsi="Times New Roman" w:cs="Times New Roman"/>
-          <w:sz w:val="28"/>
-          <w:szCs w:val="28"/>
-        </w:rPr>
-        <w:t>Хафа</w:t>
-      </w:r>
-      <w:proofErr w:type="spellEnd"/>
-      <w:r>
-        <w:rPr>
-          <w:rFonts w:ascii="Times New Roman" w:hAnsi="Times New Roman" w:cs="Times New Roman"/>
-          <w:sz w:val="28"/>
-          <w:szCs w:val="28"/>
-        </w:rPr>
-        <w:t xml:space="preserve">). Для пояснения сущности этого преобразования вернемся к уравнению </w:t>
+        <w:t>преобразования Хо</w:t>
+      </w:r>
+      <w:r>
+        <w:rPr>
+          <w:rFonts w:ascii="Times New Roman" w:hAnsi="Times New Roman" w:cs="Times New Roman"/>
+          <w:sz w:val="28"/>
+          <w:szCs w:val="28"/>
+        </w:rPr>
+        <w:t xml:space="preserve"> (или Хафа). Для пояснения сущности этого преобразования вернемся к уравнению </w:t>
       </w:r>
       <w:r>
         <w:rPr>
@@ -6891,7 +6300,7 @@
           <v:shape id="_x0000_i1118" type="#_x0000_t75" style="width:65.25pt;height:18pt" o:ole="">
             <v:imagedata r:id="rId163" o:title=""/>
           </v:shape>
-          <o:OLEObject Type="Embed" ProgID="Equation.3" ShapeID="_x0000_i1118" DrawAspect="Content" ObjectID="_1497838994" r:id="rId185"/>
+          <o:OLEObject Type="Embed" ProgID="Equation.3" ShapeID="_x0000_i1118" DrawAspect="Content" ObjectID="_1498039176" r:id="rId185"/>
         </w:object>
       </w:r>
       <w:r>
@@ -6931,7 +6340,7 @@
           <v:shape id="_x0000_i1119" type="#_x0000_t75" style="width:18.75pt;height:18.75pt" o:ole="">
             <v:imagedata r:id="rId174" o:title=""/>
           </v:shape>
-          <o:OLEObject Type="Embed" ProgID="Equation.3" ShapeID="_x0000_i1119" DrawAspect="Content" ObjectID="_1497838995" r:id="rId186"/>
+          <o:OLEObject Type="Embed" ProgID="Equation.3" ShapeID="_x0000_i1119" DrawAspect="Content" ObjectID="_1498039177" r:id="rId186"/>
         </w:object>
       </w:r>
       <w:r>
@@ -6976,16 +6385,7 @@
           <w:sz w:val="28"/>
           <w:szCs w:val="28"/>
         </w:rPr>
-        <w:t xml:space="preserve">. </w:t>
-      </w:r>
-      <w:proofErr w:type="gramStart"/>
-      <w:r>
-        <w:rPr>
-          <w:rFonts w:ascii="Times New Roman" w:hAnsi="Times New Roman" w:cs="Times New Roman"/>
-          <w:sz w:val="28"/>
-          <w:szCs w:val="28"/>
-        </w:rPr>
-        <w:t xml:space="preserve">Тогда нам потребовалось бы не менее </w:t>
+        <w:t xml:space="preserve">. Тогда нам потребовалось бы не менее </w:t>
       </w:r>
       <w:r>
         <w:rPr>
@@ -7016,7 +6416,7 @@
           <v:shape id="_x0000_i1120" type="#_x0000_t75" style="width:39.75pt;height:21.75pt" o:ole="">
             <v:imagedata r:id="rId169" o:title=""/>
           </v:shape>
-          <o:OLEObject Type="Embed" ProgID="Equation.3" ShapeID="_x0000_i1120" DrawAspect="Content" ObjectID="_1497838996" r:id="rId187"/>
+          <o:OLEObject Type="Embed" ProgID="Equation.3" ShapeID="_x0000_i1120" DrawAspect="Content" ObjectID="_1498039178" r:id="rId187"/>
         </w:object>
       </w:r>
       <w:r>
@@ -7038,7 +6438,7 @@
           <v:shape id="_x0000_i1121" type="#_x0000_t75" style="width:18.75pt;height:18.75pt" o:ole="">
             <v:imagedata r:id="rId174" o:title=""/>
           </v:shape>
-          <o:OLEObject Type="Embed" ProgID="Equation.3" ShapeID="_x0000_i1121" DrawAspect="Content" ObjectID="_1497838997" r:id="rId188"/>
+          <o:OLEObject Type="Embed" ProgID="Equation.3" ShapeID="_x0000_i1121" DrawAspect="Content" ObjectID="_1498039179" r:id="rId188"/>
         </w:object>
       </w:r>
       <w:r>
@@ -7060,7 +6460,7 @@
           <v:shape id="_x0000_i1122" type="#_x0000_t75" style="width:18.75pt;height:18.75pt" o:ole="">
             <v:imagedata r:id="rId174" o:title=""/>
           </v:shape>
-          <o:OLEObject Type="Embed" ProgID="Equation.3" ShapeID="_x0000_i1122" DrawAspect="Content" ObjectID="_1497838998" r:id="rId189"/>
+          <o:OLEObject Type="Embed" ProgID="Equation.3" ShapeID="_x0000_i1122" DrawAspect="Content" ObjectID="_1498039180" r:id="rId189"/>
         </w:object>
       </w:r>
       <w:r>
@@ -7100,25 +6500,16 @@
           <v:shape id="_x0000_i1123" type="#_x0000_t75" style="width:18.75pt;height:18.75pt" o:ole="">
             <v:imagedata r:id="rId174" o:title=""/>
           </v:shape>
-          <o:OLEObject Type="Embed" ProgID="Equation.3" ShapeID="_x0000_i1123" DrawAspect="Content" ObjectID="_1497838999" r:id="rId190"/>
-        </w:object>
-      </w:r>
-      <w:r>
-        <w:rPr>
-          <w:rFonts w:ascii="Times New Roman" w:hAnsi="Times New Roman" w:cs="Times New Roman"/>
-          <w:sz w:val="28"/>
-          <w:szCs w:val="28"/>
-        </w:rPr>
-        <w:t>, и каким-то образом выбирать из всех гипотез лучшую.</w:t>
-      </w:r>
-      <w:proofErr w:type="gramEnd"/>
-      <w:r>
-        <w:rPr>
-          <w:rFonts w:ascii="Times New Roman" w:hAnsi="Times New Roman" w:cs="Times New Roman"/>
-          <w:sz w:val="28"/>
-          <w:szCs w:val="28"/>
-        </w:rPr>
-        <w:t xml:space="preserve"> Для этого потребовалось бы более чем </w:t>
+          <o:OLEObject Type="Embed" ProgID="Equation.3" ShapeID="_x0000_i1123" DrawAspect="Content" ObjectID="_1498039181" r:id="rId190"/>
+        </w:object>
+      </w:r>
+      <w:r>
+        <w:rPr>
+          <w:rFonts w:ascii="Times New Roman" w:hAnsi="Times New Roman" w:cs="Times New Roman"/>
+          <w:sz w:val="28"/>
+          <w:szCs w:val="28"/>
+        </w:rPr>
+        <w:t xml:space="preserve">, и каким-то образом выбирать из всех гипотез лучшую. Для этого потребовалось бы более чем </w:t>
       </w:r>
       <w:r>
         <w:rPr>
@@ -7131,7 +6522,7 @@
           <v:shape id="_x0000_i1124" type="#_x0000_t75" style="width:24pt;height:21.75pt" o:ole="">
             <v:imagedata r:id="rId191" o:title=""/>
           </v:shape>
-          <o:OLEObject Type="Embed" ProgID="Equation.3" ShapeID="_x0000_i1124" DrawAspect="Content" ObjectID="_1497839000" r:id="rId192"/>
+          <o:OLEObject Type="Embed" ProgID="Equation.3" ShapeID="_x0000_i1124" DrawAspect="Content" ObjectID="_1498039182" r:id="rId192"/>
         </w:object>
       </w:r>
       <w:r>
@@ -7159,25 +6550,7 @@
           <w:sz w:val="28"/>
           <w:szCs w:val="28"/>
         </w:rPr>
-        <w:t>При преобразовании</w:t>
-      </w:r>
-      <w:proofErr w:type="gramStart"/>
-      <w:r>
-        <w:rPr>
-          <w:rFonts w:ascii="Times New Roman" w:hAnsi="Times New Roman" w:cs="Times New Roman"/>
-          <w:sz w:val="28"/>
-          <w:szCs w:val="28"/>
-        </w:rPr>
-        <w:t xml:space="preserve"> Х</w:t>
-      </w:r>
-      <w:proofErr w:type="gramEnd"/>
-      <w:r>
-        <w:rPr>
-          <w:rFonts w:ascii="Times New Roman" w:hAnsi="Times New Roman" w:cs="Times New Roman"/>
-          <w:sz w:val="28"/>
-          <w:szCs w:val="28"/>
-        </w:rPr>
-        <w:t xml:space="preserve">о рассматриваются не полные сочетания по </w:t>
+        <w:t xml:space="preserve">При преобразовании Хо рассматриваются не полные сочетания по </w:t>
       </w:r>
       <w:r>
         <w:rPr>
@@ -7208,7 +6581,7 @@
           <v:shape id="_x0000_i1125" type="#_x0000_t75" style="width:14.25pt;height:18.75pt" o:ole="">
             <v:imagedata r:id="rId193" o:title=""/>
           </v:shape>
-          <o:OLEObject Type="Embed" ProgID="Equation.3" ShapeID="_x0000_i1125" DrawAspect="Content" ObjectID="_1497839001" r:id="rId194"/>
+          <o:OLEObject Type="Embed" ProgID="Equation.3" ShapeID="_x0000_i1125" DrawAspect="Content" ObjectID="_1498039183" r:id="rId194"/>
         </w:object>
       </w:r>
       <w:r>
@@ -7230,7 +6603,7 @@
           <v:shape id="_x0000_i1126" type="#_x0000_t75" style="width:69.75pt;height:18.75pt" o:ole="">
             <v:imagedata r:id="rId195" o:title=""/>
           </v:shape>
-          <o:OLEObject Type="Embed" ProgID="Equation.3" ShapeID="_x0000_i1126" DrawAspect="Content" ObjectID="_1497839002" r:id="rId196"/>
+          <o:OLEObject Type="Embed" ProgID="Equation.3" ShapeID="_x0000_i1126" DrawAspect="Content" ObjectID="_1498039184" r:id="rId196"/>
         </w:object>
       </w:r>
       <w:r>
@@ -7288,7 +6661,7 @@
           <v:shape id="_x0000_i1127" type="#_x0000_t75" style="width:14.25pt;height:18.75pt" o:ole="">
             <v:imagedata r:id="rId193" o:title=""/>
           </v:shape>
-          <o:OLEObject Type="Embed" ProgID="Equation.3" ShapeID="_x0000_i1127" DrawAspect="Content" ObjectID="_1497839003" r:id="rId197"/>
+          <o:OLEObject Type="Embed" ProgID="Equation.3" ShapeID="_x0000_i1127" DrawAspect="Content" ObjectID="_1498039185" r:id="rId197"/>
         </w:object>
       </w:r>
       <w:r>
@@ -7310,7 +6683,7 @@
           <v:shape id="_x0000_i1128" type="#_x0000_t75" style="width:17.25pt;height:21pt" o:ole="">
             <v:imagedata r:id="rId198" o:title=""/>
           </v:shape>
-          <o:OLEObject Type="Embed" ProgID="Equation.3" ShapeID="_x0000_i1128" DrawAspect="Content" ObjectID="_1497839004" r:id="rId199"/>
+          <o:OLEObject Type="Embed" ProgID="Equation.3" ShapeID="_x0000_i1128" DrawAspect="Content" ObjectID="_1498039186" r:id="rId199"/>
         </w:object>
       </w:r>
       <w:r>
@@ -7350,7 +6723,7 @@
           <v:shape id="_x0000_i1129" type="#_x0000_t75" style="width:39.75pt;height:21.75pt" o:ole="">
             <v:imagedata r:id="rId169" o:title=""/>
           </v:shape>
-          <o:OLEObject Type="Embed" ProgID="Equation.3" ShapeID="_x0000_i1129" DrawAspect="Content" ObjectID="_1497839005" r:id="rId200"/>
+          <o:OLEObject Type="Embed" ProgID="Equation.3" ShapeID="_x0000_i1129" DrawAspect="Content" ObjectID="_1498039187" r:id="rId200"/>
         </w:object>
       </w:r>
       <w:r>
@@ -7372,7 +6745,7 @@
           <v:shape id="_x0000_i1130" type="#_x0000_t75" style="width:18.75pt;height:18.75pt" o:ole="">
             <v:imagedata r:id="rId174" o:title=""/>
           </v:shape>
-          <o:OLEObject Type="Embed" ProgID="Equation.3" ShapeID="_x0000_i1130" DrawAspect="Content" ObjectID="_1497839006" r:id="rId201"/>
+          <o:OLEObject Type="Embed" ProgID="Equation.3" ShapeID="_x0000_i1130" DrawAspect="Content" ObjectID="_1498039188" r:id="rId201"/>
         </w:object>
       </w:r>
       <w:r>
@@ -7445,7 +6818,7 @@
           <v:shape id="_x0000_i1131" type="#_x0000_t75" style="width:30.75pt;height:18pt" o:ole="">
             <v:imagedata r:id="rId22" o:title=""/>
           </v:shape>
-          <o:OLEObject Type="Embed" ProgID="Equation.3" ShapeID="_x0000_i1131" DrawAspect="Content" ObjectID="_1497839007" r:id="rId202"/>
+          <o:OLEObject Type="Embed" ProgID="Equation.3" ShapeID="_x0000_i1131" DrawAspect="Content" ObjectID="_1498039189" r:id="rId202"/>
         </w:object>
       </w:r>
       <w:r>
@@ -7485,7 +6858,7 @@
           <v:shape id="_x0000_i1132" type="#_x0000_t75" style="width:81pt;height:18pt" o:ole="">
             <v:imagedata r:id="rId203" o:title=""/>
           </v:shape>
-          <o:OLEObject Type="Embed" ProgID="Equation.3" ShapeID="_x0000_i1132" DrawAspect="Content" ObjectID="_1497839008" r:id="rId204"/>
+          <o:OLEObject Type="Embed" ProgID="Equation.3" ShapeID="_x0000_i1132" DrawAspect="Content" ObjectID="_1498039190" r:id="rId204"/>
         </w:object>
       </w:r>
       <w:r>
@@ -7538,34 +6911,16 @@
           <v:shape id="_x0000_i1133" type="#_x0000_t75" style="width:14.25pt;height:18.75pt" o:ole="">
             <v:imagedata r:id="rId205" o:title=""/>
           </v:shape>
-          <o:OLEObject Type="Embed" ProgID="Equation.3" ShapeID="_x0000_i1133" DrawAspect="Content" ObjectID="_1497839009" r:id="rId206"/>
-        </w:object>
-      </w:r>
-      <w:r>
-        <w:rPr>
-          <w:rFonts w:ascii="Times New Roman" w:hAnsi="Times New Roman" w:cs="Times New Roman"/>
-          <w:sz w:val="28"/>
-          <w:szCs w:val="28"/>
-        </w:rPr>
-        <w:t xml:space="preserve"> определить множество ячеек, для которых выполняется </w:t>
-      </w:r>
-      <w:proofErr w:type="gramStart"/>
-      <w:r>
-        <w:rPr>
-          <w:rFonts w:ascii="Times New Roman" w:hAnsi="Times New Roman" w:cs="Times New Roman"/>
-          <w:sz w:val="28"/>
-          <w:szCs w:val="28"/>
-        </w:rPr>
-        <w:t>уравнение</w:t>
-      </w:r>
-      <w:proofErr w:type="gramEnd"/>
-      <w:r>
-        <w:rPr>
-          <w:rFonts w:ascii="Times New Roman" w:hAnsi="Times New Roman" w:cs="Times New Roman"/>
-          <w:sz w:val="28"/>
-          <w:szCs w:val="28"/>
-        </w:rPr>
-        <w:t xml:space="preserve"> </w:t>
+          <o:OLEObject Type="Embed" ProgID="Equation.3" ShapeID="_x0000_i1133" DrawAspect="Content" ObjectID="_1498039191" r:id="rId206"/>
+        </w:object>
+      </w:r>
+      <w:r>
+        <w:rPr>
+          <w:rFonts w:ascii="Times New Roman" w:hAnsi="Times New Roman" w:cs="Times New Roman"/>
+          <w:sz w:val="28"/>
+          <w:szCs w:val="28"/>
+        </w:rPr>
+        <w:t xml:space="preserve"> определить множество ячеек, для которых выполняется уравнение </w:t>
       </w:r>
       <w:r>
         <w:rPr>
@@ -7578,7 +6933,7 @@
           <v:shape id="_x0000_i1134" type="#_x0000_t75" style="width:69.75pt;height:18.75pt" o:ole="">
             <v:imagedata r:id="rId207" o:title=""/>
           </v:shape>
-          <o:OLEObject Type="Embed" ProgID="Equation.3" ShapeID="_x0000_i1134" DrawAspect="Content" ObjectID="_1497839010" r:id="rId208"/>
+          <o:OLEObject Type="Embed" ProgID="Equation.3" ShapeID="_x0000_i1134" DrawAspect="Content" ObjectID="_1498039192" r:id="rId208"/>
         </w:object>
       </w:r>
       <w:r>
@@ -7600,7 +6955,7 @@
           <v:shape id="_x0000_i1135" type="#_x0000_t75" style="width:30.75pt;height:18pt" o:ole="">
             <v:imagedata r:id="rId22" o:title=""/>
           </v:shape>
-          <o:OLEObject Type="Embed" ProgID="Equation.3" ShapeID="_x0000_i1135" DrawAspect="Content" ObjectID="_1497839011" r:id="rId209"/>
+          <o:OLEObject Type="Embed" ProgID="Equation.3" ShapeID="_x0000_i1135" DrawAspect="Content" ObjectID="_1498039193" r:id="rId209"/>
         </w:object>
       </w:r>
       <w:r>
@@ -7622,7 +6977,7 @@
           <v:shape id="_x0000_i1136" type="#_x0000_t75" style="width:171.75pt;height:18.75pt" o:ole="">
             <v:imagedata r:id="rId210" o:title=""/>
           </v:shape>
-          <o:OLEObject Type="Embed" ProgID="Equation.3" ShapeID="_x0000_i1136" DrawAspect="Content" ObjectID="_1497839012" r:id="rId211"/>
+          <o:OLEObject Type="Embed" ProgID="Equation.3" ShapeID="_x0000_i1136" DrawAspect="Content" ObjectID="_1498039194" r:id="rId211"/>
         </w:object>
       </w:r>
       <w:r>
@@ -7675,7 +7030,7 @@
           <v:shape id="_x0000_i1137" type="#_x0000_t75" style="width:30.75pt;height:18pt" o:ole="">
             <v:imagedata r:id="rId22" o:title=""/>
           </v:shape>
-          <o:OLEObject Type="Embed" ProgID="Equation.3" ShapeID="_x0000_i1137" DrawAspect="Content" ObjectID="_1497839013" r:id="rId212"/>
+          <o:OLEObject Type="Embed" ProgID="Equation.3" ShapeID="_x0000_i1137" DrawAspect="Content" ObjectID="_1498039195" r:id="rId212"/>
         </w:object>
       </w:r>
       <w:r>
@@ -7697,7 +7052,7 @@
           <v:shape id="_x0000_i1138" type="#_x0000_t75" style="width:18.75pt;height:18.75pt" o:ole="">
             <v:imagedata r:id="rId174" o:title=""/>
           </v:shape>
-          <o:OLEObject Type="Embed" ProgID="Equation.3" ShapeID="_x0000_i1138" DrawAspect="Content" ObjectID="_1497839014" r:id="rId213"/>
+          <o:OLEObject Type="Embed" ProgID="Equation.3" ShapeID="_x0000_i1138" DrawAspect="Content" ObjectID="_1498039196" r:id="rId213"/>
         </w:object>
       </w:r>
       <w:r>
@@ -7719,7 +7074,7 @@
           <v:shape id="_x0000_i1139" type="#_x0000_t75" style="width:41.25pt;height:24.75pt" o:ole="">
             <v:imagedata r:id="rId214" o:title=""/>
           </v:shape>
-          <o:OLEObject Type="Embed" ProgID="Equation.3" ShapeID="_x0000_i1139" DrawAspect="Content" ObjectID="_1497839015" r:id="rId215"/>
+          <o:OLEObject Type="Embed" ProgID="Equation.3" ShapeID="_x0000_i1139" DrawAspect="Content" ObjectID="_1498039197" r:id="rId215"/>
         </w:object>
       </w:r>
       <w:r>
@@ -7741,7 +7096,7 @@
           <v:shape id="_x0000_i1140" type="#_x0000_t75" style="width:39.75pt;height:21.75pt" o:ole="">
             <v:imagedata r:id="rId169" o:title=""/>
           </v:shape>
-          <o:OLEObject Type="Embed" ProgID="Equation.3" ShapeID="_x0000_i1140" DrawAspect="Content" ObjectID="_1497839016" r:id="rId216"/>
+          <o:OLEObject Type="Embed" ProgID="Equation.3" ShapeID="_x0000_i1140" DrawAspect="Content" ObjectID="_1498039198" r:id="rId216"/>
         </w:object>
       </w:r>
       <w:r>
@@ -7794,7 +7149,7 @@
           <v:shape id="_x0000_i1141" type="#_x0000_t75" style="width:90pt;height:24.75pt" o:ole="">
             <v:imagedata r:id="rId217" o:title=""/>
           </v:shape>
-          <o:OLEObject Type="Embed" ProgID="Equation.3" ShapeID="_x0000_i1141" DrawAspect="Content" ObjectID="_1497839017" r:id="rId218"/>
+          <o:OLEObject Type="Embed" ProgID="Equation.3" ShapeID="_x0000_i1141" DrawAspect="Content" ObjectID="_1498039199" r:id="rId218"/>
         </w:object>
       </w:r>
       <w:r>
@@ -7835,7 +7190,7 @@
           <v:shape id="_x0000_i1142" type="#_x0000_t75" style="width:45pt;height:21pt" o:ole="">
             <v:imagedata r:id="rId219" o:title=""/>
           </v:shape>
-          <o:OLEObject Type="Embed" ProgID="Equation.3" ShapeID="_x0000_i1142" DrawAspect="Content" ObjectID="_1497839018" r:id="rId220"/>
+          <o:OLEObject Type="Embed" ProgID="Equation.3" ShapeID="_x0000_i1142" DrawAspect="Content" ObjectID="_1498039200" r:id="rId220"/>
         </w:object>
       </w:r>
       <w:r>
@@ -7857,7 +7212,7 @@
           <v:shape id="_x0000_i1143" type="#_x0000_t75" style="width:30.75pt;height:18pt" o:ole="">
             <v:imagedata r:id="rId22" o:title=""/>
           </v:shape>
-          <o:OLEObject Type="Embed" ProgID="Equation.3" ShapeID="_x0000_i1143" DrawAspect="Content" ObjectID="_1497839019" r:id="rId221"/>
+          <o:OLEObject Type="Embed" ProgID="Equation.3" ShapeID="_x0000_i1143" DrawAspect="Content" ObjectID="_1498039201" r:id="rId221"/>
         </w:object>
       </w:r>
       <w:r>
@@ -7879,7 +7234,7 @@
           <v:shape id="_x0000_i1144" type="#_x0000_t75" style="width:155.25pt;height:21pt" o:ole="">
             <v:imagedata r:id="rId222" o:title=""/>
           </v:shape>
-          <o:OLEObject Type="Embed" ProgID="Equation.3" ShapeID="_x0000_i1144" DrawAspect="Content" ObjectID="_1497839020" r:id="rId223"/>
+          <o:OLEObject Type="Embed" ProgID="Equation.3" ShapeID="_x0000_i1144" DrawAspect="Content" ObjectID="_1498039202" r:id="rId223"/>
         </w:object>
       </w:r>
       <w:r>
@@ -7901,7 +7256,7 @@
           <v:shape id="_x0000_i1145" type="#_x0000_t75" style="width:42pt;height:18.75pt" o:ole="">
             <v:imagedata r:id="rId224" o:title=""/>
           </v:shape>
-          <o:OLEObject Type="Embed" ProgID="Equation.3" ShapeID="_x0000_i1145" DrawAspect="Content" ObjectID="_1497839021" r:id="rId225"/>
+          <o:OLEObject Type="Embed" ProgID="Equation.3" ShapeID="_x0000_i1145" DrawAspect="Content" ObjectID="_1498039203" r:id="rId225"/>
         </w:object>
       </w:r>
       <w:r>
@@ -7923,7 +7278,7 @@
           <v:shape id="_x0000_i1146" type="#_x0000_t75" style="width:138.75pt;height:18.75pt" o:ole="">
             <v:imagedata r:id="rId226" o:title=""/>
           </v:shape>
-          <o:OLEObject Type="Embed" ProgID="Equation.3" ShapeID="_x0000_i1146" DrawAspect="Content" ObjectID="_1497839022" r:id="rId227"/>
+          <o:OLEObject Type="Embed" ProgID="Equation.3" ShapeID="_x0000_i1146" DrawAspect="Content" ObjectID="_1498039204" r:id="rId227"/>
         </w:object>
       </w:r>
       <w:r>
@@ -7945,7 +7300,7 @@
           <v:shape id="_x0000_i1147" type="#_x0000_t75" style="width:42pt;height:18.75pt" o:ole="">
             <v:imagedata r:id="rId228" o:title=""/>
           </v:shape>
-          <o:OLEObject Type="Embed" ProgID="Equation.3" ShapeID="_x0000_i1147" DrawAspect="Content" ObjectID="_1497839023" r:id="rId229"/>
+          <o:OLEObject Type="Embed" ProgID="Equation.3" ShapeID="_x0000_i1147" DrawAspect="Content" ObjectID="_1498039205" r:id="rId229"/>
         </w:object>
       </w:r>
       <w:r>
@@ -7967,7 +7322,7 @@
           <v:shape id="_x0000_i1148" type="#_x0000_t75" style="width:47.25pt;height:21pt" o:ole="">
             <v:imagedata r:id="rId230" o:title=""/>
           </v:shape>
-          <o:OLEObject Type="Embed" ProgID="Equation.3" ShapeID="_x0000_i1148" DrawAspect="Content" ObjectID="_1497839024" r:id="rId231"/>
+          <o:OLEObject Type="Embed" ProgID="Equation.3" ShapeID="_x0000_i1148" DrawAspect="Content" ObjectID="_1498039206" r:id="rId231"/>
         </w:object>
       </w:r>
       <w:r>
@@ -8045,7 +7400,7 @@
           <v:shape id="_x0000_i1149" type="#_x0000_t75" style="width:30.75pt;height:18pt" o:ole="">
             <v:imagedata r:id="rId22" o:title=""/>
           </v:shape>
-          <o:OLEObject Type="Embed" ProgID="Equation.3" ShapeID="_x0000_i1149" DrawAspect="Content" ObjectID="_1497839025" r:id="rId232"/>
+          <o:OLEObject Type="Embed" ProgID="Equation.3" ShapeID="_x0000_i1149" DrawAspect="Content" ObjectID="_1498039207" r:id="rId232"/>
         </w:object>
       </w:r>
       <w:r>
@@ -8073,25 +7428,7 @@
           <w:sz w:val="28"/>
           <w:szCs w:val="28"/>
         </w:rPr>
-        <w:t>На рис. 2.31 приведен пример обнаружения прямых линий (изображенных утолщенными серыми линиями) на основе контурных точек с использованием преобразования</w:t>
-      </w:r>
-      <w:proofErr w:type="gramStart"/>
-      <w:r>
-        <w:rPr>
-          <w:rFonts w:ascii="Times New Roman" w:hAnsi="Times New Roman" w:cs="Times New Roman"/>
-          <w:sz w:val="28"/>
-          <w:szCs w:val="28"/>
-        </w:rPr>
-        <w:t xml:space="preserve"> Х</w:t>
-      </w:r>
-      <w:proofErr w:type="gramEnd"/>
-      <w:r>
-        <w:rPr>
-          <w:rFonts w:ascii="Times New Roman" w:hAnsi="Times New Roman" w:cs="Times New Roman"/>
-          <w:sz w:val="28"/>
-          <w:szCs w:val="28"/>
-        </w:rPr>
-        <w:t>о. Как видно из рисунка, выделяются наиболее длинные прямые линии. Поскольку в данном подходе не используется информация о принадлежности краевых точек одним и тем же цепочкам контуров, метод не чувствителен к разрывам контуров, но при этом в качестве результатов его работы могут строиться линии, включающие случайные лишние точки.</w:t>
+        <w:t>На рис. 2.31 приведен пример обнаружения прямых линий (изображенных утолщенными серыми линиями) на основе контурных точек с использованием преобразования Хо. Как видно из рисунка, выделяются наиболее длинные прямые линии. Поскольку в данном подходе не используется информация о принадлежности краевых точек одним и тем же цепочкам контуров, метод не чувствителен к разрывам контуров, но при этом в качестве результатов его работы могут строиться линии, включающие случайные лишние точки.</w:t>
       </w:r>
     </w:p>
     <w:p>
@@ -8177,25 +7514,7 @@
           <w:sz w:val="28"/>
           <w:szCs w:val="28"/>
         </w:rPr>
-        <w:t>Преобразование</w:t>
-      </w:r>
-      <w:proofErr w:type="gramStart"/>
-      <w:r>
-        <w:rPr>
-          <w:rFonts w:ascii="Times New Roman" w:hAnsi="Times New Roman" w:cs="Times New Roman"/>
-          <w:sz w:val="28"/>
-          <w:szCs w:val="28"/>
-        </w:rPr>
-        <w:t xml:space="preserve"> Х</w:t>
-      </w:r>
-      <w:proofErr w:type="gramEnd"/>
-      <w:r>
-        <w:rPr>
-          <w:rFonts w:ascii="Times New Roman" w:hAnsi="Times New Roman" w:cs="Times New Roman"/>
-          <w:sz w:val="28"/>
-          <w:szCs w:val="28"/>
-        </w:rPr>
-        <w:t>о хорошо применимо при поиске четко выраженных линий или окружностей, но не для построения структурных описаний изображений, поскольку часто структурные элементы соответствуют достаточно малым сегментам контуров, которые не дают достаточного количества «голосов» при преобразовании Хо для их обнаружения.</w:t>
+        <w:t>Преобразование Хо хорошо применимо при поиске четко выраженных линий или окружностей, но не для построения структурных описаний изображений, поскольку часто структурные элементы соответствуют достаточно малым сегментам контуров, которые не дают достаточного количества «голосов» при преобразовании Хо для их обнаружения.</w:t>
       </w:r>
     </w:p>
     <w:p>
@@ -8214,25 +7533,7 @@
           <w:sz w:val="28"/>
           <w:szCs w:val="28"/>
         </w:rPr>
-        <w:t>С помощью преобразования</w:t>
-      </w:r>
-      <w:proofErr w:type="gramStart"/>
-      <w:r>
-        <w:rPr>
-          <w:rFonts w:ascii="Times New Roman" w:hAnsi="Times New Roman" w:cs="Times New Roman"/>
-          <w:sz w:val="28"/>
-          <w:szCs w:val="28"/>
-        </w:rPr>
-        <w:t xml:space="preserve"> Х</w:t>
-      </w:r>
-      <w:proofErr w:type="gramEnd"/>
-      <w:r>
-        <w:rPr>
-          <w:rFonts w:ascii="Times New Roman" w:hAnsi="Times New Roman" w:cs="Times New Roman"/>
-          <w:sz w:val="28"/>
-          <w:szCs w:val="28"/>
-        </w:rPr>
-        <w:t xml:space="preserve">о можно также искать и более сложные геометрические элементы – квадраты и прямоугольники. Однако увеличение числа параметров в искомой модели существенным образом сказывается на скорости работы метода и требуемой памяти. Простейшая реализация метода требует порядка </w:t>
+        <w:t xml:space="preserve">С помощью преобразования Хо можно также искать и более сложные геометрические элементы – квадраты и прямоугольники. Однако увеличение числа параметров в искомой модели существенным образом сказывается на скорости работы метода и требуемой памяти. Простейшая реализация метода требует порядка </w:t>
       </w:r>
       <w:r>
         <w:rPr>

</xml_diff>